<commit_message>
Corrected Annexe 1 mistake
</commit_message>
<xml_diff>
--- a/Livrables/RapportPremierSprint_brouillon.docx
+++ b/Livrables/RapportPremierSprint_brouillon.docx
@@ -81,23 +81,7 @@
     <w:p/>
     <w:p>
       <w:r>
-        <w:t xml:space="preserve">Le client est M. Diallo, Abdoulaye </w:t>
-      </w:r>
-      <w:proofErr w:type="spellStart"/>
-      <w:r>
-        <w:t>Baniré</w:t>
-      </w:r>
-      <w:proofErr w:type="spellEnd"/>
-      <w:r>
-        <w:t xml:space="preserve"> </w:t>
-      </w:r>
-      <w:proofErr w:type="spellStart"/>
-      <w:r>
-        <w:t>Ph.D</w:t>
-      </w:r>
-      <w:proofErr w:type="spellEnd"/>
-      <w:r>
-        <w:t>.</w:t>
+        <w:t>Le client est M. Diallo, Abdoulaye Baniré Ph.D.</w:t>
       </w:r>
     </w:p>
     <w:p/>
@@ -131,70 +115,43 @@
         <w:t>C# ASP.NET</w:t>
       </w:r>
       <w:r>
-        <w:t xml:space="preserve"> et ses </w:t>
-      </w:r>
-      <w:proofErr w:type="spellStart"/>
-      <w:r>
-        <w:t>frameworks</w:t>
-      </w:r>
-      <w:proofErr w:type="spellEnd"/>
-      <w:r>
-        <w:t xml:space="preserve"> enveloppant le design pattern </w:t>
+        <w:t xml:space="preserve"> et ses frameworks enveloppant le design pattern </w:t>
       </w:r>
       <w:r>
         <w:rPr>
           <w:i/>
           <w:iCs/>
         </w:rPr>
-        <w:t>MVC (</w:t>
-      </w:r>
-      <w:proofErr w:type="spellStart"/>
+        <w:t>MVC (Models, Views, Controllers)</w:t>
+      </w:r>
+      <w:r>
+        <w:t>.</w:t>
+      </w:r>
+    </w:p>
+    <w:p/>
+    <w:p>
+      <w:r>
+        <w:t xml:space="preserve">Un travail d’analyse a été effectué afin d’apprendre </w:t>
+      </w:r>
+      <w:r>
+        <w:t xml:space="preserve">la façon d’héberger une image </w:t>
+      </w:r>
       <w:r>
         <w:rPr>
           <w:i/>
           <w:iCs/>
         </w:rPr>
-        <w:t>Models</w:t>
-      </w:r>
-      <w:proofErr w:type="spellEnd"/>
+        <w:t>Microsoft SQL Server</w:t>
+      </w:r>
+      <w:r>
+        <w:t xml:space="preserve"> sur un </w:t>
+      </w:r>
       <w:r>
         <w:rPr>
           <w:i/>
           <w:iCs/>
         </w:rPr>
-        <w:t xml:space="preserve">, </w:t>
-      </w:r>
-      <w:proofErr w:type="spellStart"/>
-      <w:r>
-        <w:rPr>
-          <w:i/>
-          <w:iCs/>
-        </w:rPr>
-        <w:t>Views</w:t>
-      </w:r>
-      <w:proofErr w:type="spellEnd"/>
-      <w:r>
-        <w:rPr>
-          <w:i/>
-          <w:iCs/>
-        </w:rPr>
-        <w:t xml:space="preserve">, </w:t>
-      </w:r>
-      <w:proofErr w:type="spellStart"/>
-      <w:r>
-        <w:rPr>
-          <w:i/>
-          <w:iCs/>
-        </w:rPr>
-        <w:t>Controllers</w:t>
-      </w:r>
-      <w:proofErr w:type="spellEnd"/>
-      <w:r>
-        <w:rPr>
-          <w:i/>
-          <w:iCs/>
-        </w:rPr>
-        <w:t>)</w:t>
+        <w:t>Docker container (à l’aide du logiciel Docker)</w:t>
       </w:r>
       <w:r>
         <w:t>.</w:t>
@@ -203,57 +160,27 @@
     <w:p/>
     <w:p>
       <w:r>
-        <w:t xml:space="preserve">Un travail d’analyse a été effectué afin d’apprendre </w:t>
-      </w:r>
-      <w:r>
-        <w:t xml:space="preserve">la façon d’héberger une image </w:t>
-      </w:r>
-      <w:r>
-        <w:rPr>
-          <w:i/>
-          <w:iCs/>
-        </w:rPr>
-        <w:t>Microsoft SQL Server</w:t>
-      </w:r>
-      <w:r>
-        <w:t xml:space="preserve"> sur un </w:t>
-      </w:r>
-      <w:r>
-        <w:rPr>
-          <w:i/>
-          <w:iCs/>
-        </w:rPr>
-        <w:t>Docker container (à l’</w:t>
+        <w:t>Le schéma relationnel de la base de données a été créé (voir annexe 1).</w:t>
+      </w:r>
+    </w:p>
+    <w:p/>
+    <w:p>
+      <w:r>
+        <w:t xml:space="preserve">Le schéma relationnel </w:t>
+      </w:r>
+      <w:r>
+        <w:t>des classes qui interagissent avec la base de données a été créé</w:t>
+      </w:r>
+      <w:r>
+        <w:t xml:space="preserve"> (voir annexe </w:t>
+      </w:r>
+      <w:r>
+        <w:t>2</w:t>
       </w:r>
       <w:bookmarkStart w:id="0" w:name="_GoBack"/>
       <w:bookmarkEnd w:id="0"/>
       <w:r>
-        <w:rPr>
-          <w:i/>
-          <w:iCs/>
-        </w:rPr>
-        <w:t>aide du logiciel Docker)</w:t>
-      </w:r>
-      <w:r>
-        <w:t>.</w:t>
-      </w:r>
-    </w:p>
-    <w:p/>
-    <w:p>
-      <w:r>
-        <w:t>Le schéma relationnel de la base de données a été créé (voir annexe 1).</w:t>
-      </w:r>
-    </w:p>
-    <w:p/>
-    <w:p>
-      <w:r>
-        <w:t xml:space="preserve">Le schéma relationnel </w:t>
-      </w:r>
-      <w:r>
-        <w:t>des classes qui interagissent avec la base de données a été créé</w:t>
-      </w:r>
-      <w:r>
-        <w:t xml:space="preserve"> (voir annexe 1).</w:t>
+        <w:t>).</w:t>
       </w:r>
     </w:p>
     <w:p/>
@@ -419,13 +346,8 @@
         </w:numPr>
       </w:pPr>
       <w:r>
-        <w:t xml:space="preserve">Gestionnaire de source </w:t>
-      </w:r>
-      <w:proofErr w:type="spellStart"/>
-      <w:r>
-        <w:t>Github</w:t>
-      </w:r>
-      <w:proofErr w:type="spellEnd"/>
+        <w:t>Gestionnaire de source Github</w:t>
+      </w:r>
       <w:r>
         <w:t>,</w:t>
       </w:r>
@@ -506,87 +428,7 @@
           <w:i/>
           <w:iCs/>
         </w:rPr>
-        <w:t xml:space="preserve">C#, le </w:t>
-      </w:r>
-      <w:proofErr w:type="spellStart"/>
-      <w:r>
-        <w:rPr>
-          <w:i/>
-          <w:iCs/>
-        </w:rPr>
-        <w:t>framework</w:t>
-      </w:r>
-      <w:proofErr w:type="spellEnd"/>
-      <w:r>
-        <w:rPr>
-          <w:i/>
-          <w:iCs/>
-        </w:rPr>
-        <w:t xml:space="preserve"> .NET </w:t>
-      </w:r>
-      <w:proofErr w:type="spellStart"/>
-      <w:r>
-        <w:rPr>
-          <w:i/>
-          <w:iCs/>
-        </w:rPr>
-        <w:t>Core</w:t>
-      </w:r>
-      <w:proofErr w:type="spellEnd"/>
-      <w:r>
-        <w:rPr>
-          <w:i/>
-          <w:iCs/>
-        </w:rPr>
-        <w:t xml:space="preserve">, ASP.NET </w:t>
-      </w:r>
-      <w:proofErr w:type="spellStart"/>
-      <w:r>
-        <w:rPr>
-          <w:i/>
-          <w:iCs/>
-        </w:rPr>
-        <w:t>Core</w:t>
-      </w:r>
-      <w:proofErr w:type="spellEnd"/>
-      <w:r>
-        <w:rPr>
-          <w:i/>
-          <w:iCs/>
-        </w:rPr>
-        <w:t xml:space="preserve"> MVC/</w:t>
-      </w:r>
-      <w:proofErr w:type="spellStart"/>
-      <w:r>
-        <w:rPr>
-          <w:i/>
-          <w:iCs/>
-        </w:rPr>
-        <w:t>Razor</w:t>
-      </w:r>
-      <w:proofErr w:type="spellEnd"/>
-      <w:r>
-        <w:rPr>
-          <w:i/>
-          <w:iCs/>
-        </w:rPr>
-        <w:t xml:space="preserve">, Bootstrap, HTML, CSS, </w:t>
-      </w:r>
-      <w:proofErr w:type="spellStart"/>
-      <w:r>
-        <w:rPr>
-          <w:i/>
-          <w:iCs/>
-        </w:rPr>
-        <w:t>Shiny</w:t>
-      </w:r>
-      <w:proofErr w:type="spellEnd"/>
-      <w:r>
-        <w:rPr>
-          <w:i/>
-          <w:iCs/>
-        </w:rPr>
-        <w:t xml:space="preserve"> Dashboard</w:t>
+        <w:t>C#, le framework .NET Core, ASP.NET Core MVC/Razor, Bootstrap, HTML, CSS, Shiny Dashboard</w:t>
       </w:r>
       <w:r>
         <w:t xml:space="preserve">. L’apprentissage des outils </w:t>
@@ -740,15 +582,7 @@
         </w:numPr>
       </w:pPr>
       <w:r>
-        <w:t xml:space="preserve">Problème d’intégration des </w:t>
-      </w:r>
-      <w:proofErr w:type="spellStart"/>
-      <w:r>
-        <w:t>templates</w:t>
-      </w:r>
-      <w:proofErr w:type="spellEnd"/>
-      <w:r>
-        <w:t xml:space="preserve"> des pages à la branche du projet. Cela nous a ralenti d’une journée (8 heures) mais sera complété pour la livraison du premier sprint</w:t>
+        <w:t>Problème d’intégration des templates des pages à la branche du projet. Cela nous a ralenti d’une journée (8 heures) mais sera complété pour la livraison du premier sprint</w:t>
       </w:r>
       <w:r>
         <w:t>,</w:t>
@@ -913,17 +747,8 @@
           <w:i/>
           <w:iCs/>
         </w:rPr>
-        <w:t xml:space="preserve">les merge </w:t>
-      </w:r>
-      <w:proofErr w:type="spellStart"/>
-      <w:r>
-        <w:rPr>
-          <w:i/>
-          <w:iCs/>
-        </w:rPr>
-        <w:t>conflicts</w:t>
-      </w:r>
-      <w:proofErr w:type="spellEnd"/>
+        <w:t>les merge conflicts</w:t>
+      </w:r>
       <w:r>
         <w:t>,</w:t>
       </w:r>

</xml_diff>

<commit_message>
Ajout des taches devancer au sprint 1
</commit_message>
<xml_diff>
--- a/Livrables/RapportPremierSprint_brouillon.docx
+++ b/Livrables/RapportPremierSprint_brouillon.docx
@@ -1,10 +1,10 @@
 
 <file path=word/document.xml><?xml version="1.0" encoding="utf-8"?>
-<w:document xmlns:wpc="http://schemas.microsoft.com/office/word/2010/wordprocessingCanvas" xmlns:cx="http://schemas.microsoft.com/office/drawing/2014/chartex" xmlns:cx1="http://schemas.microsoft.com/office/drawing/2015/9/8/chartex" xmlns:cx2="http://schemas.microsoft.com/office/drawing/2015/10/21/chartex" xmlns:cx3="http://schemas.microsoft.com/office/drawing/2016/5/9/chartex" xmlns:cx4="http://schemas.microsoft.com/office/drawing/2016/5/10/chartex" xmlns:cx5="http://schemas.microsoft.com/office/drawing/2016/5/11/chartex" xmlns:cx6="http://schemas.microsoft.com/office/drawing/2016/5/12/chartex" xmlns:cx7="http://schemas.microsoft.com/office/drawing/2016/5/13/chartex" xmlns:cx8="http://schemas.microsoft.com/office/drawing/2016/5/14/chartex" xmlns:mc="http://schemas.openxmlformats.org/markup-compatibility/2006" xmlns:aink="http://schemas.microsoft.com/office/drawing/2016/ink" xmlns:am3d="http://schemas.microsoft.com/office/drawing/2017/model3d" xmlns:o="urn:schemas-microsoft-com:office:office" xmlns:r="http://schemas.openxmlformats.org/officeDocument/2006/relationships" xmlns:m="http://schemas.openxmlformats.org/officeDocument/2006/math" xmlns:v="urn:schemas-microsoft-com:vml" xmlns:wp14="http://schemas.microsoft.com/office/word/2010/wordprocessingDrawing" xmlns:wp="http://schemas.openxmlformats.org/drawingml/2006/wordprocessingDrawing" xmlns:w10="urn:schemas-microsoft-com:office:word" xmlns:w="http://schemas.openxmlformats.org/wordprocessingml/2006/main" xmlns:w14="http://schemas.microsoft.com/office/word/2010/wordml" xmlns:w15="http://schemas.microsoft.com/office/word/2012/wordml" xmlns:w16cid="http://schemas.microsoft.com/office/word/2016/wordml/cid" xmlns:w16se="http://schemas.microsoft.com/office/word/2015/wordml/symex" xmlns:wpg="http://schemas.microsoft.com/office/word/2010/wordprocessingGroup" xmlns:wpi="http://schemas.microsoft.com/office/word/2010/wordprocessingInk" xmlns:wne="http://schemas.microsoft.com/office/word/2006/wordml" xmlns:wps="http://schemas.microsoft.com/office/word/2010/wordprocessingShape" mc:Ignorable="w14 w15 w16se w16cid wp14">
+<w:document xmlns:ve="http://schemas.openxmlformats.org/markup-compatibility/2006" xmlns:o="urn:schemas-microsoft-com:office:office" xmlns:r="http://schemas.openxmlformats.org/officeDocument/2006/relationships" xmlns:m="http://schemas.openxmlformats.org/officeDocument/2006/math" xmlns:v="urn:schemas-microsoft-com:vml" xmlns:wp="http://schemas.openxmlformats.org/drawingml/2006/wordprocessingDrawing" xmlns:w10="urn:schemas-microsoft-com:office:word" xmlns:w="http://schemas.openxmlformats.org/wordprocessingml/2006/main" xmlns:wne="http://schemas.microsoft.com/office/word/2006/wordml">
   <w:body>
     <w:p>
       <w:pPr>
-        <w:pStyle w:val="Titre1"/>
+        <w:pStyle w:val="Heading1"/>
         <w:jc w:val="center"/>
         <w:rPr>
           <w:b/>
@@ -32,7 +32,7 @@
     <w:p/>
     <w:p>
       <w:pPr>
-        <w:pStyle w:val="Titre2"/>
+        <w:pStyle w:val="Heading2"/>
       </w:pPr>
       <w:r>
         <w:t>Identification du projet et de la personne responsable</w:t>
@@ -41,7 +41,23 @@
     <w:p/>
     <w:p>
       <w:r>
-        <w:t>Le projet se nomme « Plateforme Web événementielle et interactive ». L’application est développée par le groupe « La marque sans nom » qui est composé de Jordan Gauthier, Alex Dufour-Couture, Philippe Soucy, Alexandre H. Bourdeau (responsable)</w:t>
+        <w:t xml:space="preserve">Le projet se nomme « Plateforme Web événementielle et interactive ». L’application est développée par le groupe « La marque sans nom » qui est composé de Jordan Gauthier, Alex Dufour-Couture, Philippe </w:t>
+      </w:r>
+      <w:proofErr w:type="spellStart"/>
+      <w:r>
+        <w:t>Soucy</w:t>
+      </w:r>
+      <w:proofErr w:type="spellEnd"/>
+      <w:r>
+        <w:t xml:space="preserve">, Alexandre H. </w:t>
+      </w:r>
+      <w:proofErr w:type="spellStart"/>
+      <w:r>
+        <w:t>Bourdeau</w:t>
+      </w:r>
+      <w:proofErr w:type="spellEnd"/>
+      <w:r>
+        <w:t xml:space="preserve"> (responsable)</w:t>
       </w:r>
       <w:r>
         <w:t>.</w:t>
@@ -50,7 +66,7 @@
     <w:p/>
     <w:p>
       <w:pPr>
-        <w:pStyle w:val="Titre2"/>
+        <w:pStyle w:val="Heading2"/>
       </w:pPr>
       <w:r>
         <w:t>Description du mandat</w:t>
@@ -89,13 +105,29 @@
     <w:p/>
     <w:p>
       <w:r>
-        <w:t>Le client est M. Diallo, Abdoulaye Baniré Ph.D.</w:t>
-      </w:r>
-    </w:p>
-    <w:p/>
-    <w:p>
-      <w:pPr>
-        <w:pStyle w:val="Titre2"/>
+        <w:t xml:space="preserve">Le client est M. Diallo, Abdoulaye </w:t>
+      </w:r>
+      <w:proofErr w:type="spellStart"/>
+      <w:r>
+        <w:t>Baniré</w:t>
+      </w:r>
+      <w:proofErr w:type="spellEnd"/>
+      <w:r>
+        <w:t xml:space="preserve"> </w:t>
+      </w:r>
+      <w:proofErr w:type="spellStart"/>
+      <w:r>
+        <w:t>Ph.D</w:t>
+      </w:r>
+      <w:proofErr w:type="spellEnd"/>
+      <w:r>
+        <w:t>.</w:t>
+      </w:r>
+    </w:p>
+    <w:p/>
+    <w:p>
+      <w:pPr>
+        <w:pStyle w:val="Heading2"/>
       </w:pPr>
       <w:r>
         <w:t>Description détaillée des activités planifiées et réalisées à cette étape</w:t>
@@ -104,7 +136,7 @@
     <w:p/>
     <w:p>
       <w:pPr>
-        <w:pStyle w:val="Titre3"/>
+        <w:pStyle w:val="Heading3"/>
       </w:pPr>
       <w:r>
         <w:t>Analyse, conception, programmation, validation</w:t>
@@ -123,14 +155,70 @@
         <w:t>C# ASP.NET</w:t>
       </w:r>
       <w:r>
-        <w:t xml:space="preserve"> et ses frameworks enveloppant le design pattern </w:t>
-      </w:r>
-      <w:r>
-        <w:rPr>
-          <w:i/>
-          <w:iCs/>
-        </w:rPr>
-        <w:t>MVC (Models, Views, Controllers)</w:t>
+        <w:t xml:space="preserve"> et ses </w:t>
+      </w:r>
+      <w:proofErr w:type="spellStart"/>
+      <w:r>
+        <w:t>frameworks</w:t>
+      </w:r>
+      <w:proofErr w:type="spellEnd"/>
+      <w:r>
+        <w:t xml:space="preserve"> enveloppant le design pattern </w:t>
+      </w:r>
+      <w:r>
+        <w:rPr>
+          <w:i/>
+          <w:iCs/>
+        </w:rPr>
+        <w:t>MVC (</w:t>
+      </w:r>
+      <w:proofErr w:type="spellStart"/>
+      <w:r>
+        <w:rPr>
+          <w:i/>
+          <w:iCs/>
+        </w:rPr>
+        <w:t>Models</w:t>
+      </w:r>
+      <w:proofErr w:type="spellEnd"/>
+      <w:r>
+        <w:rPr>
+          <w:i/>
+          <w:iCs/>
+        </w:rPr>
+        <w:t xml:space="preserve">, </w:t>
+      </w:r>
+      <w:proofErr w:type="spellStart"/>
+      <w:r>
+        <w:rPr>
+          <w:i/>
+          <w:iCs/>
+        </w:rPr>
+        <w:t>Views</w:t>
+      </w:r>
+      <w:proofErr w:type="spellEnd"/>
+      <w:r>
+        <w:rPr>
+          <w:i/>
+          <w:iCs/>
+        </w:rPr>
+        <w:t xml:space="preserve">, </w:t>
+      </w:r>
+      <w:proofErr w:type="spellStart"/>
+      <w:r>
+        <w:rPr>
+          <w:i/>
+          <w:iCs/>
+        </w:rPr>
+        <w:t>Controllers</w:t>
+      </w:r>
+      <w:proofErr w:type="spellEnd"/>
+      <w:r>
+        <w:rPr>
+          <w:i/>
+          <w:iCs/>
+        </w:rPr>
+        <w:t>)</w:t>
       </w:r>
       <w:r>
         <w:t>.</w:t>
@@ -207,7 +295,6 @@
           <w:b/>
           <w:bCs/>
         </w:rPr>
-        <w:lastRenderedPageBreak/>
         <w:t>Tâches prévues dans Sprint 1</w:t>
       </w:r>
     </w:p>
@@ -216,9 +303,10 @@
       <w:r>
         <w:rPr>
           <w:noProof/>
+          <w:lang w:eastAsia="fr-CA"/>
         </w:rPr>
         <w:drawing>
-          <wp:inline distT="0" distB="0" distL="0" distR="0" wp14:anchorId="4490139C" wp14:editId="664D32BE">
+          <wp:inline distT="0" distB="0" distL="0" distR="0">
             <wp:extent cx="3505200" cy="1530365"/>
             <wp:effectExtent l="0" t="0" r="0" b="0"/>
             <wp:docPr id="9" name="Picture 9"/>
@@ -233,7 +321,7 @@
                     <pic:cNvPicPr/>
                   </pic:nvPicPr>
                   <pic:blipFill>
-                    <a:blip r:embed="rId5"/>
+                    <a:blip r:embed="rId5" cstate="print"/>
                     <a:stretch>
                       <a:fillRect/>
                     </a:stretch>
@@ -285,7 +373,7 @@
     <w:p/>
     <w:p>
       <w:pPr>
-        <w:pStyle w:val="Titre3"/>
+        <w:pStyle w:val="Heading3"/>
       </w:pPr>
       <w:r>
         <w:t>Outils et technologies utilisées</w:t>
@@ -300,7 +388,7 @@
     <w:p/>
     <w:p>
       <w:pPr>
-        <w:pStyle w:val="Paragraphedeliste"/>
+        <w:pStyle w:val="ListParagraph"/>
         <w:numPr>
           <w:ilvl w:val="0"/>
           <w:numId w:val="1"/>
@@ -315,7 +403,7 @@
     </w:p>
     <w:p>
       <w:pPr>
-        <w:pStyle w:val="Paragraphedeliste"/>
+        <w:pStyle w:val="ListParagraph"/>
         <w:numPr>
           <w:ilvl w:val="0"/>
           <w:numId w:val="1"/>
@@ -330,7 +418,7 @@
     </w:p>
     <w:p>
       <w:pPr>
-        <w:pStyle w:val="Paragraphedeliste"/>
+        <w:pStyle w:val="ListParagraph"/>
         <w:numPr>
           <w:ilvl w:val="0"/>
           <w:numId w:val="1"/>
@@ -345,22 +433,27 @@
     </w:p>
     <w:p>
       <w:pPr>
-        <w:pStyle w:val="Paragraphedeliste"/>
+        <w:pStyle w:val="ListParagraph"/>
         <w:numPr>
           <w:ilvl w:val="0"/>
           <w:numId w:val="1"/>
         </w:numPr>
       </w:pPr>
       <w:r>
-        <w:t>Gestionnaire de source Github</w:t>
-      </w:r>
+        <w:t xml:space="preserve">Gestionnaire de source </w:t>
+      </w:r>
+      <w:proofErr w:type="spellStart"/>
+      <w:r>
+        <w:t>Github</w:t>
+      </w:r>
+      <w:proofErr w:type="spellEnd"/>
       <w:r>
         <w:t>,</w:t>
       </w:r>
     </w:p>
     <w:p>
       <w:pPr>
-        <w:pStyle w:val="Paragraphedeliste"/>
+        <w:pStyle w:val="ListParagraph"/>
         <w:numPr>
           <w:ilvl w:val="0"/>
           <w:numId w:val="1"/>
@@ -375,7 +468,7 @@
     </w:p>
     <w:p>
       <w:pPr>
-        <w:pStyle w:val="Paragraphedeliste"/>
+        <w:pStyle w:val="ListParagraph"/>
         <w:numPr>
           <w:ilvl w:val="0"/>
           <w:numId w:val="1"/>
@@ -390,7 +483,7 @@
     </w:p>
     <w:p>
       <w:pPr>
-        <w:pStyle w:val="Paragraphedeliste"/>
+        <w:pStyle w:val="ListParagraph"/>
         <w:numPr>
           <w:ilvl w:val="0"/>
           <w:numId w:val="1"/>
@@ -405,20 +498,22 @@
     </w:p>
     <w:p>
       <w:pPr>
-        <w:pStyle w:val="Paragraphedeliste"/>
+        <w:pStyle w:val="ListParagraph"/>
         <w:numPr>
           <w:ilvl w:val="0"/>
           <w:numId w:val="1"/>
         </w:numPr>
       </w:pPr>
+      <w:proofErr w:type="spellStart"/>
       <w:r>
         <w:t>Bootstrap</w:t>
       </w:r>
-    </w:p>
-    <w:p/>
-    <w:p>
-      <w:pPr>
-        <w:pStyle w:val="Titre3"/>
+      <w:proofErr w:type="spellEnd"/>
+    </w:p>
+    <w:p/>
+    <w:p>
+      <w:pPr>
+        <w:pStyle w:val="Heading3"/>
       </w:pPr>
       <w:r>
         <w:t>Période d’apprentissage</w:t>
@@ -434,7 +529,103 @@
           <w:i/>
           <w:iCs/>
         </w:rPr>
-        <w:t>C#, le framework .NET Core, ASP.NET Core MVC/Razor, Bootstrap, HTML, CSS, Shiny Dashboard</w:t>
+        <w:t xml:space="preserve">C#, le </w:t>
+      </w:r>
+      <w:proofErr w:type="spellStart"/>
+      <w:r>
+        <w:rPr>
+          <w:i/>
+          <w:iCs/>
+        </w:rPr>
+        <w:t>framework</w:t>
+      </w:r>
+      <w:proofErr w:type="spellEnd"/>
+      <w:r>
+        <w:rPr>
+          <w:i/>
+          <w:iCs/>
+        </w:rPr>
+        <w:t xml:space="preserve"> .NET </w:t>
+      </w:r>
+      <w:proofErr w:type="spellStart"/>
+      <w:r>
+        <w:rPr>
+          <w:i/>
+          <w:iCs/>
+        </w:rPr>
+        <w:t>Core</w:t>
+      </w:r>
+      <w:proofErr w:type="spellEnd"/>
+      <w:r>
+        <w:rPr>
+          <w:i/>
+          <w:iCs/>
+        </w:rPr>
+        <w:t xml:space="preserve">, ASP.NET </w:t>
+      </w:r>
+      <w:proofErr w:type="spellStart"/>
+      <w:r>
+        <w:rPr>
+          <w:i/>
+          <w:iCs/>
+        </w:rPr>
+        <w:t>Core</w:t>
+      </w:r>
+      <w:proofErr w:type="spellEnd"/>
+      <w:r>
+        <w:rPr>
+          <w:i/>
+          <w:iCs/>
+        </w:rPr>
+        <w:t xml:space="preserve"> MVC/</w:t>
+      </w:r>
+      <w:proofErr w:type="spellStart"/>
+      <w:r>
+        <w:rPr>
+          <w:i/>
+          <w:iCs/>
+        </w:rPr>
+        <w:t>Razor</w:t>
+      </w:r>
+      <w:proofErr w:type="spellEnd"/>
+      <w:r>
+        <w:rPr>
+          <w:i/>
+          <w:iCs/>
+        </w:rPr>
+        <w:t xml:space="preserve">, </w:t>
+      </w:r>
+      <w:proofErr w:type="spellStart"/>
+      <w:r>
+        <w:rPr>
+          <w:i/>
+          <w:iCs/>
+        </w:rPr>
+        <w:t>Bootstrap</w:t>
+      </w:r>
+      <w:proofErr w:type="spellEnd"/>
+      <w:r>
+        <w:rPr>
+          <w:i/>
+          <w:iCs/>
+        </w:rPr>
+        <w:t xml:space="preserve">, HTML, CSS, </w:t>
+      </w:r>
+      <w:proofErr w:type="spellStart"/>
+      <w:r>
+        <w:rPr>
+          <w:i/>
+          <w:iCs/>
+        </w:rPr>
+        <w:t>Shiny</w:t>
+      </w:r>
+      <w:proofErr w:type="spellEnd"/>
+      <w:r>
+        <w:rPr>
+          <w:i/>
+          <w:iCs/>
+        </w:rPr>
+        <w:t xml:space="preserve"> Dashboard</w:t>
       </w:r>
       <w:r>
         <w:t xml:space="preserve">. L’apprentissage des outils </w:t>
@@ -470,7 +661,7 @@
     <w:p/>
     <w:p>
       <w:pPr>
-        <w:pStyle w:val="Titre2"/>
+        <w:pStyle w:val="Heading2"/>
       </w:pPr>
       <w:r>
         <w:t>Identification des problèmes rencontrés</w:t>
@@ -494,14 +685,13 @@
     <w:p/>
     <w:p>
       <w:pPr>
-        <w:pStyle w:val="Paragraphedeliste"/>
+        <w:pStyle w:val="ListParagraph"/>
         <w:numPr>
           <w:ilvl w:val="0"/>
           <w:numId w:val="2"/>
         </w:numPr>
       </w:pPr>
       <w:r>
-        <w:lastRenderedPageBreak/>
         <w:t>Connexion à la base de données problématique, soit des issues de migrations et de mises à jour de base de données</w:t>
       </w:r>
       <w:r>
@@ -510,13 +700,14 @@
     </w:p>
     <w:p>
       <w:pPr>
-        <w:pStyle w:val="Paragraphedeliste"/>
+        <w:pStyle w:val="ListParagraph"/>
         <w:numPr>
           <w:ilvl w:val="0"/>
           <w:numId w:val="2"/>
         </w:numPr>
       </w:pPr>
       <w:r>
+        <w:lastRenderedPageBreak/>
         <w:t>Il n’y a aucun rôle assigné à un nouvel utilisateur (sera corrigé bientôt)</w:t>
       </w:r>
       <w:r>
@@ -525,7 +716,7 @@
     </w:p>
     <w:p>
       <w:pPr>
-        <w:pStyle w:val="Paragraphedeliste"/>
+        <w:pStyle w:val="ListParagraph"/>
         <w:numPr>
           <w:ilvl w:val="0"/>
           <w:numId w:val="2"/>
@@ -540,7 +731,7 @@
     </w:p>
     <w:p>
       <w:pPr>
-        <w:pStyle w:val="Paragraphedeliste"/>
+        <w:pStyle w:val="ListParagraph"/>
         <w:numPr>
           <w:ilvl w:val="0"/>
           <w:numId w:val="2"/>
@@ -555,7 +746,7 @@
     </w:p>
     <w:p>
       <w:pPr>
-        <w:pStyle w:val="Paragraphedeliste"/>
+        <w:pStyle w:val="ListParagraph"/>
         <w:numPr>
           <w:ilvl w:val="0"/>
           <w:numId w:val="2"/>
@@ -567,14 +758,22 @@
     </w:p>
     <w:p>
       <w:pPr>
-        <w:pStyle w:val="Paragraphedeliste"/>
+        <w:pStyle w:val="ListParagraph"/>
         <w:numPr>
           <w:ilvl w:val="0"/>
           <w:numId w:val="2"/>
         </w:numPr>
       </w:pPr>
       <w:r>
-        <w:t>Problème d’intégration des templates des pages à la branche du projet. Cela nous a ralenti d’une journée (8 heures) mais sera complété pour la livraison du premier sprint</w:t>
+        <w:t xml:space="preserve">Problème d’intégration des </w:t>
+      </w:r>
+      <w:proofErr w:type="spellStart"/>
+      <w:r>
+        <w:t>templates</w:t>
+      </w:r>
+      <w:proofErr w:type="spellEnd"/>
+      <w:r>
+        <w:t xml:space="preserve"> des pages à la branche du projet. Cela nous a ralenti d’une journée (8 heures) mais sera complété pour la livraison du premier sprint</w:t>
       </w:r>
       <w:r>
         <w:t>,</w:t>
@@ -582,7 +781,7 @@
     </w:p>
     <w:p>
       <w:pPr>
-        <w:pStyle w:val="Paragraphedeliste"/>
+        <w:pStyle w:val="ListParagraph"/>
         <w:numPr>
           <w:ilvl w:val="0"/>
           <w:numId w:val="2"/>
@@ -614,7 +813,7 @@
     </w:p>
     <w:p>
       <w:pPr>
-        <w:pStyle w:val="Paragraphedeliste"/>
+        <w:pStyle w:val="ListParagraph"/>
         <w:numPr>
           <w:ilvl w:val="0"/>
           <w:numId w:val="2"/>
@@ -627,7 +826,7 @@
     <w:p/>
     <w:p>
       <w:pPr>
-        <w:pStyle w:val="Titre2"/>
+        <w:pStyle w:val="Heading2"/>
       </w:pPr>
       <w:r>
         <w:t>Réajustement de la planification</w:t>
@@ -636,19 +835,40 @@
     <w:p/>
     <w:p>
       <w:r>
-        <w:t xml:space="preserve">Aucun réajustement ne sera nécessaire puisque nous sommes à </w:t>
-      </w:r>
-      <w:r>
-        <w:t>jour</w:t>
+        <w:t>Nous sommes d'avance</w:t>
       </w:r>
       <w:r>
         <w:t xml:space="preserve"> sur l’échéance du projet.</w:t>
       </w:r>
+      <w:r>
+        <w:t xml:space="preserve"> Ainsi, nous avons devancé des tâches du sprint 2 :</w:t>
+      </w:r>
     </w:p>
     <w:p/>
     <w:p>
       <w:r>
         <w:t>Voici les tâches prévues dans le sprint 2 :</w:t>
+      </w:r>
+    </w:p>
+    <w:p>
+      <w:pPr>
+        <w:rPr>
+          <w:rFonts w:cstheme="minorHAnsi"/>
+        </w:rPr>
+      </w:pPr>
+      <w:r>
+        <w:rPr>
+          <w:rFonts w:cstheme="minorHAnsi"/>
+          <w:color w:val="00B050"/>
+        </w:rPr>
+        <w:t xml:space="preserve">Les tâches vertes font </w:t>
+      </w:r>
+      <w:r>
+        <w:rPr>
+          <w:rFonts w:cstheme="minorHAnsi"/>
+          <w:color w:val="00B050"/>
+        </w:rPr>
+        <w:t>ont été terminés durant le sprint 1.</w:t>
       </w:r>
     </w:p>
     <w:p/>
@@ -667,7 +887,7 @@
           <w:left w:w="70" w:type="dxa"/>
           <w:right w:w="70" w:type="dxa"/>
         </w:tblCellMar>
-        <w:tblLook w:val="04A0" w:firstRow="1" w:lastRow="0" w:firstColumn="1" w:lastColumn="0" w:noHBand="0" w:noVBand="1"/>
+        <w:tblLook w:val="04A0"/>
       </w:tblPr>
       <w:tblGrid>
         <w:gridCol w:w="1120"/>
@@ -692,16 +912,118 @@
                 <w:rFonts w:ascii="Calibri" w:eastAsia="Times New Roman" w:hAnsi="Calibri" w:cs="Calibri"/>
                 <w:b/>
                 <w:bCs/>
-                <w:color w:val="000000"/>
+                <w:color w:val="000000" w:themeColor="text1"/>
+                <w:lang w:eastAsia="fr-CA"/>
+              </w:rPr>
+            </w:pPr>
+          </w:p>
+        </w:tc>
+        <w:tc>
+          <w:tcPr>
+            <w:tcW w:w="7140" w:type="dxa"/>
+            <w:shd w:val="clear" w:color="auto" w:fill="auto"/>
+            <w:vAlign w:val="bottom"/>
+            <w:hideMark/>
+          </w:tcPr>
+          <w:p>
+            <w:pPr>
+              <w:rPr>
+                <w:rFonts w:ascii="Calibri" w:eastAsia="Times New Roman" w:hAnsi="Calibri" w:cs="Calibri"/>
+                <w:color w:val="00B050"/>
                 <w:lang w:eastAsia="fr-CA"/>
               </w:rPr>
             </w:pPr>
             <w:r>
               <w:rPr>
                 <w:rFonts w:ascii="Calibri" w:eastAsia="Times New Roman" w:hAnsi="Calibri" w:cs="Calibri"/>
+                <w:color w:val="00B050"/>
+                <w:lang w:eastAsia="fr-CA"/>
+              </w:rPr>
+              <w:t>Accès à une page d'accueil</w:t>
+            </w:r>
+          </w:p>
+        </w:tc>
+      </w:tr>
+      <w:tr>
+        <w:trPr>
+          <w:trHeight w:val="312"/>
+        </w:trPr>
+        <w:tc>
+          <w:tcPr>
+            <w:tcW w:w="1120" w:type="dxa"/>
+            <w:shd w:val="clear" w:color="auto" w:fill="auto"/>
+            <w:noWrap/>
+            <w:vAlign w:val="center"/>
+            <w:hideMark/>
+          </w:tcPr>
+          <w:p>
+            <w:pPr>
+              <w:jc w:val="center"/>
+              <w:rPr>
+                <w:rFonts w:ascii="Calibri" w:eastAsia="Times New Roman" w:hAnsi="Calibri" w:cs="Calibri"/>
                 <w:b/>
                 <w:bCs/>
-                <w:color w:val="000000"/>
+                <w:color w:val="000000" w:themeColor="text1"/>
+                <w:lang w:eastAsia="fr-CA"/>
+              </w:rPr>
+            </w:pPr>
+          </w:p>
+        </w:tc>
+        <w:tc>
+          <w:tcPr>
+            <w:tcW w:w="7140" w:type="dxa"/>
+            <w:shd w:val="clear" w:color="auto" w:fill="auto"/>
+            <w:vAlign w:val="bottom"/>
+            <w:hideMark/>
+          </w:tcPr>
+          <w:p>
+            <w:pPr>
+              <w:rPr>
+                <w:rFonts w:ascii="Calibri" w:eastAsia="Times New Roman" w:hAnsi="Calibri" w:cs="Calibri"/>
+                <w:color w:val="00B050"/>
+                <w:lang w:eastAsia="fr-CA"/>
+              </w:rPr>
+            </w:pPr>
+            <w:r>
+              <w:rPr>
+                <w:rFonts w:ascii="Calibri" w:eastAsia="Times New Roman" w:hAnsi="Calibri" w:cs="Calibri"/>
+                <w:color w:val="00B050"/>
+                <w:lang w:eastAsia="fr-CA"/>
+              </w:rPr>
+              <w:t>Accès à une page utilisateur</w:t>
+            </w:r>
+          </w:p>
+        </w:tc>
+      </w:tr>
+      <w:tr>
+        <w:trPr>
+          <w:trHeight w:val="312"/>
+        </w:trPr>
+        <w:tc>
+          <w:tcPr>
+            <w:tcW w:w="1120" w:type="dxa"/>
+            <w:shd w:val="clear" w:color="auto" w:fill="auto"/>
+            <w:noWrap/>
+            <w:vAlign w:val="center"/>
+            <w:hideMark/>
+          </w:tcPr>
+          <w:p>
+            <w:pPr>
+              <w:jc w:val="center"/>
+              <w:rPr>
+                <w:rFonts w:ascii="Calibri" w:eastAsia="Times New Roman" w:hAnsi="Calibri" w:cs="Calibri"/>
+                <w:b/>
+                <w:bCs/>
+                <w:color w:val="000000" w:themeColor="text1"/>
+                <w:lang w:eastAsia="fr-CA"/>
+              </w:rPr>
+            </w:pPr>
+            <w:r>
+              <w:rPr>
+                <w:rFonts w:ascii="Calibri" w:eastAsia="Times New Roman" w:hAnsi="Calibri" w:cs="Calibri"/>
+                <w:b/>
+                <w:bCs/>
+                <w:color w:val="000000" w:themeColor="text1"/>
                 <w:lang w:eastAsia="fr-CA"/>
               </w:rPr>
               <w:t>1</w:t>
@@ -719,14 +1041,14 @@
             <w:pPr>
               <w:rPr>
                 <w:rFonts w:ascii="Calibri" w:eastAsia="Times New Roman" w:hAnsi="Calibri" w:cs="Calibri"/>
-                <w:color w:val="000000"/>
+                <w:color w:val="000000" w:themeColor="text1"/>
                 <w:lang w:eastAsia="fr-CA"/>
               </w:rPr>
             </w:pPr>
             <w:r>
               <w:rPr>
                 <w:rFonts w:ascii="Calibri" w:eastAsia="Times New Roman" w:hAnsi="Calibri" w:cs="Calibri"/>
-                <w:color w:val="000000"/>
+                <w:color w:val="000000" w:themeColor="text1"/>
                 <w:lang w:eastAsia="fr-CA"/>
               </w:rPr>
               <w:t>Appliquer un style uniforme à la plateforme</w:t>
@@ -1207,7 +1529,7 @@
     <w:p/>
     <w:p>
       <w:pPr>
-        <w:pStyle w:val="Titre2"/>
+        <w:pStyle w:val="Heading2"/>
       </w:pPr>
       <w:r>
         <w:t>Évaluation du nombre d’heures consacrées à ce jour</w:t>
@@ -1222,7 +1544,7 @@
     <w:p/>
     <w:p>
       <w:pPr>
-        <w:pStyle w:val="Titre2"/>
+        <w:pStyle w:val="Heading2"/>
       </w:pPr>
       <w:r>
         <w:t>Estimation du nombre d’heures restant pour la livraison finale</w:t>
@@ -1243,7 +1565,7 @@
     <w:p/>
     <w:p>
       <w:pPr>
-        <w:pStyle w:val="Titre2"/>
+        <w:pStyle w:val="Heading2"/>
       </w:pPr>
       <w:r>
         <w:t>Leçons apprises</w:t>
@@ -1252,7 +1574,7 @@
     <w:p/>
     <w:p>
       <w:pPr>
-        <w:pStyle w:val="Paragraphedeliste"/>
+        <w:pStyle w:val="ListParagraph"/>
         <w:numPr>
           <w:ilvl w:val="0"/>
           <w:numId w:val="3"/>
@@ -1264,7 +1586,7 @@
     </w:p>
     <w:p>
       <w:pPr>
-        <w:pStyle w:val="Paragraphedeliste"/>
+        <w:pStyle w:val="ListParagraph"/>
         <w:numPr>
           <w:ilvl w:val="0"/>
           <w:numId w:val="3"/>
@@ -1298,31 +1620,56 @@
           <w:i/>
           <w:iCs/>
         </w:rPr>
-        <w:t>les merge conflicts</w:t>
-      </w:r>
+        <w:t xml:space="preserve">les </w:t>
+      </w:r>
+      <w:proofErr w:type="spellStart"/>
+      <w:r>
+        <w:rPr>
+          <w:i/>
+          <w:iCs/>
+        </w:rPr>
+        <w:t>merge</w:t>
+      </w:r>
+      <w:proofErr w:type="spellEnd"/>
+      <w:r>
+        <w:rPr>
+          <w:i/>
+          <w:iCs/>
+        </w:rPr>
+        <w:t xml:space="preserve"> </w:t>
+      </w:r>
+      <w:proofErr w:type="spellStart"/>
+      <w:r>
+        <w:rPr>
+          <w:i/>
+          <w:iCs/>
+        </w:rPr>
+        <w:t>conflicts</w:t>
+      </w:r>
+      <w:proofErr w:type="spellEnd"/>
       <w:r>
         <w:t>,</w:t>
       </w:r>
     </w:p>
     <w:p>
       <w:pPr>
-        <w:pStyle w:val="Paragraphedeliste"/>
+        <w:pStyle w:val="ListParagraph"/>
         <w:numPr>
           <w:ilvl w:val="0"/>
           <w:numId w:val="3"/>
         </w:numPr>
       </w:pPr>
       <w:r>
+        <w:lastRenderedPageBreak/>
         <w:t>Il est important de bien communiquer aux membres de l’équipe la partie sur laquelle on travaille et ce qui est planifié pour ne pas travailler « pour rien »</w:t>
       </w:r>
     </w:p>
     <w:p/>
     <w:p>
       <w:pPr>
-        <w:pStyle w:val="Titre1"/>
-      </w:pPr>
-      <w:r>
-        <w:lastRenderedPageBreak/>
+        <w:pStyle w:val="Heading1"/>
+      </w:pPr>
+      <w:r>
         <w:t>Annexe 1</w:t>
       </w:r>
     </w:p>
@@ -1334,10 +1681,10 @@
       <w:r>
         <w:rPr>
           <w:noProof/>
-          <w:lang w:val="fr-FR"/>
+          <w:lang w:eastAsia="fr-CA"/>
         </w:rPr>
         <w:drawing>
-          <wp:inline distT="0" distB="0" distL="0" distR="0" wp14:anchorId="3AA09284" wp14:editId="3D21B695">
+          <wp:inline distT="0" distB="0" distL="0" distR="0">
             <wp:extent cx="5143500" cy="3172694"/>
             <wp:effectExtent l="0" t="0" r="0" b="8890"/>
             <wp:docPr id="6" name="Picture 6"/>
@@ -1352,7 +1699,7 @@
                     <pic:cNvPicPr/>
                   </pic:nvPicPr>
                   <pic:blipFill>
-                    <a:blip r:embed="rId6"/>
+                    <a:blip r:embed="rId6" cstate="print"/>
                     <a:stretch>
                       <a:fillRect/>
                     </a:stretch>
@@ -1392,7 +1739,7 @@
     <w:p/>
     <w:p>
       <w:pPr>
-        <w:pStyle w:val="Titre1"/>
+        <w:pStyle w:val="Heading1"/>
       </w:pPr>
       <w:r>
         <w:t>Annexe 2</w:t>
@@ -1407,9 +1754,11 @@
         <w:rPr>
           <w:rFonts w:ascii="Times New Roman" w:eastAsia="Times New Roman" w:hAnsi="Times New Roman" w:cs="Times New Roman"/>
           <w:noProof/>
-        </w:rPr>
+          <w:lang w:eastAsia="fr-CA"/>
+        </w:rPr>
+        <w:lastRenderedPageBreak/>
         <w:drawing>
-          <wp:inline distT="0" distB="0" distL="0" distR="0" wp14:anchorId="516649CB" wp14:editId="5C29DE84">
+          <wp:inline distT="0" distB="0" distL="0" distR="0">
             <wp:extent cx="5295900" cy="3469824"/>
             <wp:effectExtent l="0" t="0" r="0" b="0"/>
             <wp:docPr id="1" name="Picture 1"/>
@@ -1429,7 +1778,7 @@
                     <a:blip r:embed="rId7" cstate="print">
                       <a:extLst>
                         <a:ext uri="{28A0092B-C50C-407E-A947-70E740481C1C}">
-                          <a14:useLocalDpi xmlns:a14="http://schemas.microsoft.com/office/drawing/2010/main" val="0"/>
+                          <a14:useLocalDpi xmlns:a14="http://schemas.microsoft.com/office/drawing/2010/main" xmlns:wps="http://schemas.microsoft.com/office/word/2010/wordprocessingShape" xmlns:wpi="http://schemas.microsoft.com/office/word/2010/wordprocessingInk" xmlns:wpg="http://schemas.microsoft.com/office/word/2010/wordprocessingGroup" xmlns:w16se="http://schemas.microsoft.com/office/word/2015/wordml/symex" xmlns:w16cid="http://schemas.microsoft.com/office/word/2016/wordml/cid" xmlns:w15="http://schemas.microsoft.com/office/word/2012/wordml" xmlns:w14="http://schemas.microsoft.com/office/word/2010/wordml" xmlns:w="http://schemas.openxmlformats.org/wordprocessingml/2006/main" xmlns:w10="urn:schemas-microsoft-com:office:word" xmlns:wp14="http://schemas.microsoft.com/office/word/2010/wordprocessingDrawing" xmlns:v="urn:schemas-microsoft-com:vml" xmlns:o="urn:schemas-microsoft-com:office:office" xmlns:am3d="http://schemas.microsoft.com/office/drawing/2017/model3d" xmlns:aink="http://schemas.microsoft.com/office/drawing/2016/ink" xmlns:mc="http://schemas.openxmlformats.org/markup-compatibility/2006" xmlns:cx8="http://schemas.microsoft.com/office/drawing/2016/5/14/chartex" xmlns:cx7="http://schemas.microsoft.com/office/drawing/2016/5/13/chartex" xmlns:cx6="http://schemas.microsoft.com/office/drawing/2016/5/12/chartex" xmlns:cx5="http://schemas.microsoft.com/office/drawing/2016/5/11/chartex" xmlns:cx4="http://schemas.microsoft.com/office/drawing/2016/5/10/chartex" xmlns:cx3="http://schemas.microsoft.com/office/drawing/2016/5/9/chartex" xmlns:cx2="http://schemas.microsoft.com/office/drawing/2015/10/21/chartex" xmlns:cx1="http://schemas.microsoft.com/office/drawing/2015/9/8/chartex" xmlns:cx="http://schemas.microsoft.com/office/drawing/2014/chartex" xmlns:wpc="http://schemas.microsoft.com/office/word/2010/wordprocessingCanvas" xmlns="" val="0"/>
                         </a:ext>
                       </a:extLst>
                     </a:blip>
@@ -1485,8 +1834,8 @@
 </file>
 
 <file path=word/numbering.xml><?xml version="1.0" encoding="utf-8"?>
-<w:numbering xmlns:wpc="http://schemas.microsoft.com/office/word/2010/wordprocessingCanvas" xmlns:cx="http://schemas.microsoft.com/office/drawing/2014/chartex" xmlns:cx1="http://schemas.microsoft.com/office/drawing/2015/9/8/chartex" xmlns:cx2="http://schemas.microsoft.com/office/drawing/2015/10/21/chartex" xmlns:cx3="http://schemas.microsoft.com/office/drawing/2016/5/9/chartex" xmlns:cx4="http://schemas.microsoft.com/office/drawing/2016/5/10/chartex" xmlns:cx5="http://schemas.microsoft.com/office/drawing/2016/5/11/chartex" xmlns:cx6="http://schemas.microsoft.com/office/drawing/2016/5/12/chartex" xmlns:cx7="http://schemas.microsoft.com/office/drawing/2016/5/13/chartex" xmlns:cx8="http://schemas.microsoft.com/office/drawing/2016/5/14/chartex" xmlns:mc="http://schemas.openxmlformats.org/markup-compatibility/2006" xmlns:aink="http://schemas.microsoft.com/office/drawing/2016/ink" xmlns:am3d="http://schemas.microsoft.com/office/drawing/2017/model3d" xmlns:o="urn:schemas-microsoft-com:office:office" xmlns:r="http://schemas.openxmlformats.org/officeDocument/2006/relationships" xmlns:m="http://schemas.openxmlformats.org/officeDocument/2006/math" xmlns:v="urn:schemas-microsoft-com:vml" xmlns:wp14="http://schemas.microsoft.com/office/word/2010/wordprocessingDrawing" xmlns:wp="http://schemas.openxmlformats.org/drawingml/2006/wordprocessingDrawing" xmlns:w10="urn:schemas-microsoft-com:office:word" xmlns:w="http://schemas.openxmlformats.org/wordprocessingml/2006/main" xmlns:w14="http://schemas.microsoft.com/office/word/2010/wordml" xmlns:w15="http://schemas.microsoft.com/office/word/2012/wordml" xmlns:w16cid="http://schemas.microsoft.com/office/word/2016/wordml/cid" xmlns:w16se="http://schemas.microsoft.com/office/word/2015/wordml/symex" xmlns:wpg="http://schemas.microsoft.com/office/word/2010/wordprocessingGroup" xmlns:wpi="http://schemas.microsoft.com/office/word/2010/wordprocessingInk" xmlns:wne="http://schemas.microsoft.com/office/word/2006/wordml" xmlns:wps="http://schemas.microsoft.com/office/word/2010/wordprocessingShape" mc:Ignorable="w14 w15 w16se w16cid wp14">
-  <w:abstractNum w:abstractNumId="0" w15:restartNumberingAfterBreak="0">
+<w:numbering xmlns:ve="http://schemas.openxmlformats.org/markup-compatibility/2006" xmlns:o="urn:schemas-microsoft-com:office:office" xmlns:r="http://schemas.openxmlformats.org/officeDocument/2006/relationships" xmlns:m="http://schemas.openxmlformats.org/officeDocument/2006/math" xmlns:v="urn:schemas-microsoft-com:vml" xmlns:wp="http://schemas.openxmlformats.org/drawingml/2006/wordprocessingDrawing" xmlns:w10="urn:schemas-microsoft-com:office:word" xmlns:w="http://schemas.openxmlformats.org/wordprocessingml/2006/main" xmlns:wne="http://schemas.microsoft.com/office/word/2006/wordml">
+  <w:abstractNum w:abstractNumId="0">
     <w:nsid w:val="00347195"/>
     <w:multiLevelType w:val="hybridMultilevel"/>
     <w:tmpl w:val="6BFABF64"/>
@@ -1599,7 +1948,7 @@
       </w:rPr>
     </w:lvl>
   </w:abstractNum>
-  <w:abstractNum w:abstractNumId="1" w15:restartNumberingAfterBreak="0">
+  <w:abstractNum w:abstractNumId="1">
     <w:nsid w:val="24C43401"/>
     <w:multiLevelType w:val="hybridMultilevel"/>
     <w:tmpl w:val="7576D038"/>
@@ -1712,7 +2061,7 @@
       </w:rPr>
     </w:lvl>
   </w:abstractNum>
-  <w:abstractNum w:abstractNumId="2" w15:restartNumberingAfterBreak="0">
+  <w:abstractNum w:abstractNumId="2">
     <w:nsid w:val="6BDF1594"/>
     <w:multiLevelType w:val="hybridMultilevel"/>
     <w:tmpl w:val="E1203766"/>
@@ -1838,7 +2187,7 @@
 </file>
 
 <file path=word/styles.xml><?xml version="1.0" encoding="utf-8"?>
-<w:styles xmlns:mc="http://schemas.openxmlformats.org/markup-compatibility/2006" xmlns:r="http://schemas.openxmlformats.org/officeDocument/2006/relationships" xmlns:w="http://schemas.openxmlformats.org/wordprocessingml/2006/main" xmlns:w14="http://schemas.microsoft.com/office/word/2010/wordml" xmlns:w15="http://schemas.microsoft.com/office/word/2012/wordml" xmlns:w16cid="http://schemas.microsoft.com/office/word/2016/wordml/cid" xmlns:w16se="http://schemas.microsoft.com/office/word/2015/wordml/symex" mc:Ignorable="w14 w15 w16se w16cid">
+<w:styles xmlns:r="http://schemas.openxmlformats.org/officeDocument/2006/relationships" xmlns:w="http://schemas.openxmlformats.org/wordprocessingml/2006/main">
   <w:docDefaults>
     <w:rPrDefault>
       <w:rPr>
@@ -1854,383 +2203,144 @@
       </w:pPr>
     </w:pPrDefault>
   </w:docDefaults>
-  <w:latentStyles w:defLockedState="0" w:defUIPriority="99" w:defSemiHidden="0" w:defUnhideWhenUsed="0" w:defQFormat="0" w:count="376">
-    <w:lsdException w:name="Normal" w:uiPriority="0" w:qFormat="1"/>
-    <w:lsdException w:name="heading 1" w:uiPriority="9" w:qFormat="1"/>
-    <w:lsdException w:name="heading 2" w:semiHidden="1" w:uiPriority="9" w:unhideWhenUsed="1" w:qFormat="1"/>
-    <w:lsdException w:name="heading 3" w:semiHidden="1" w:uiPriority="9" w:unhideWhenUsed="1" w:qFormat="1"/>
-    <w:lsdException w:name="heading 4" w:semiHidden="1" w:uiPriority="9" w:unhideWhenUsed="1" w:qFormat="1"/>
-    <w:lsdException w:name="heading 5" w:semiHidden="1" w:uiPriority="9" w:unhideWhenUsed="1" w:qFormat="1"/>
-    <w:lsdException w:name="heading 6" w:semiHidden="1" w:uiPriority="9" w:unhideWhenUsed="1" w:qFormat="1"/>
-    <w:lsdException w:name="heading 7" w:semiHidden="1" w:uiPriority="9" w:unhideWhenUsed="1" w:qFormat="1"/>
-    <w:lsdException w:name="heading 8" w:semiHidden="1" w:uiPriority="9" w:unhideWhenUsed="1" w:qFormat="1"/>
-    <w:lsdException w:name="heading 9" w:semiHidden="1" w:uiPriority="9" w:unhideWhenUsed="1" w:qFormat="1"/>
-    <w:lsdException w:name="index 1" w:semiHidden="1" w:unhideWhenUsed="1"/>
-    <w:lsdException w:name="index 2" w:semiHidden="1" w:unhideWhenUsed="1"/>
-    <w:lsdException w:name="index 3" w:semiHidden="1" w:unhideWhenUsed="1"/>
-    <w:lsdException w:name="index 4" w:semiHidden="1" w:unhideWhenUsed="1"/>
-    <w:lsdException w:name="index 5" w:semiHidden="1" w:unhideWhenUsed="1"/>
-    <w:lsdException w:name="index 6" w:semiHidden="1" w:unhideWhenUsed="1"/>
-    <w:lsdException w:name="index 7" w:semiHidden="1" w:unhideWhenUsed="1"/>
-    <w:lsdException w:name="index 8" w:semiHidden="1" w:unhideWhenUsed="1"/>
-    <w:lsdException w:name="index 9" w:semiHidden="1" w:unhideWhenUsed="1"/>
-    <w:lsdException w:name="toc 1" w:semiHidden="1" w:uiPriority="39" w:unhideWhenUsed="1"/>
-    <w:lsdException w:name="toc 2" w:semiHidden="1" w:uiPriority="39" w:unhideWhenUsed="1"/>
-    <w:lsdException w:name="toc 3" w:semiHidden="1" w:uiPriority="39" w:unhideWhenUsed="1"/>
-    <w:lsdException w:name="toc 4" w:semiHidden="1" w:uiPriority="39" w:unhideWhenUsed="1"/>
-    <w:lsdException w:name="toc 5" w:semiHidden="1" w:uiPriority="39" w:unhideWhenUsed="1"/>
-    <w:lsdException w:name="toc 6" w:semiHidden="1" w:uiPriority="39" w:unhideWhenUsed="1"/>
-    <w:lsdException w:name="toc 7" w:semiHidden="1" w:uiPriority="39" w:unhideWhenUsed="1"/>
-    <w:lsdException w:name="toc 8" w:semiHidden="1" w:uiPriority="39" w:unhideWhenUsed="1"/>
-    <w:lsdException w:name="toc 9" w:semiHidden="1" w:uiPriority="39" w:unhideWhenUsed="1"/>
-    <w:lsdException w:name="Normal Indent" w:semiHidden="1" w:unhideWhenUsed="1"/>
-    <w:lsdException w:name="footnote text" w:semiHidden="1" w:unhideWhenUsed="1"/>
-    <w:lsdException w:name="annotation text" w:semiHidden="1" w:unhideWhenUsed="1"/>
-    <w:lsdException w:name="header" w:semiHidden="1" w:unhideWhenUsed="1"/>
-    <w:lsdException w:name="footer" w:semiHidden="1" w:unhideWhenUsed="1"/>
-    <w:lsdException w:name="index heading" w:semiHidden="1" w:unhideWhenUsed="1"/>
-    <w:lsdException w:name="caption" w:semiHidden="1" w:uiPriority="35" w:unhideWhenUsed="1" w:qFormat="1"/>
-    <w:lsdException w:name="table of figures" w:semiHidden="1" w:unhideWhenUsed="1"/>
-    <w:lsdException w:name="envelope address" w:semiHidden="1" w:unhideWhenUsed="1"/>
-    <w:lsdException w:name="envelope return" w:semiHidden="1" w:unhideWhenUsed="1"/>
-    <w:lsdException w:name="footnote reference" w:semiHidden="1" w:unhideWhenUsed="1"/>
-    <w:lsdException w:name="annotation reference" w:semiHidden="1" w:unhideWhenUsed="1"/>
-    <w:lsdException w:name="line number" w:semiHidden="1" w:unhideWhenUsed="1"/>
-    <w:lsdException w:name="page number" w:semiHidden="1" w:unhideWhenUsed="1"/>
-    <w:lsdException w:name="endnote reference" w:semiHidden="1" w:unhideWhenUsed="1"/>
-    <w:lsdException w:name="endnote text" w:semiHidden="1" w:unhideWhenUsed="1"/>
-    <w:lsdException w:name="table of authorities" w:semiHidden="1" w:unhideWhenUsed="1"/>
-    <w:lsdException w:name="macro" w:semiHidden="1" w:unhideWhenUsed="1"/>
-    <w:lsdException w:name="toa heading" w:semiHidden="1" w:unhideWhenUsed="1"/>
-    <w:lsdException w:name="List" w:semiHidden="1" w:unhideWhenUsed="1"/>
-    <w:lsdException w:name="List Bullet" w:semiHidden="1" w:unhideWhenUsed="1"/>
-    <w:lsdException w:name="List Number" w:semiHidden="1" w:unhideWhenUsed="1"/>
-    <w:lsdException w:name="List 2" w:semiHidden="1" w:unhideWhenUsed="1"/>
-    <w:lsdException w:name="List 3" w:semiHidden="1" w:unhideWhenUsed="1"/>
-    <w:lsdException w:name="List 4" w:semiHidden="1" w:unhideWhenUsed="1"/>
-    <w:lsdException w:name="List 5" w:semiHidden="1" w:unhideWhenUsed="1"/>
-    <w:lsdException w:name="List Bullet 2" w:semiHidden="1" w:unhideWhenUsed="1"/>
-    <w:lsdException w:name="List Bullet 3" w:semiHidden="1" w:unhideWhenUsed="1"/>
-    <w:lsdException w:name="List Bullet 4" w:semiHidden="1" w:unhideWhenUsed="1"/>
-    <w:lsdException w:name="List Bullet 5" w:semiHidden="1" w:unhideWhenUsed="1"/>
-    <w:lsdException w:name="List Number 2" w:semiHidden="1" w:unhideWhenUsed="1"/>
-    <w:lsdException w:name="List Number 3" w:semiHidden="1" w:unhideWhenUsed="1"/>
-    <w:lsdException w:name="List Number 4" w:semiHidden="1" w:unhideWhenUsed="1"/>
-    <w:lsdException w:name="List Number 5" w:semiHidden="1" w:unhideWhenUsed="1"/>
-    <w:lsdException w:name="Title" w:uiPriority="10" w:qFormat="1"/>
-    <w:lsdException w:name="Closing" w:semiHidden="1" w:unhideWhenUsed="1"/>
-    <w:lsdException w:name="Signature" w:semiHidden="1" w:unhideWhenUsed="1"/>
-    <w:lsdException w:name="Default Paragraph Font" w:semiHidden="1" w:uiPriority="1" w:unhideWhenUsed="1"/>
-    <w:lsdException w:name="Body Text" w:semiHidden="1" w:unhideWhenUsed="1"/>
-    <w:lsdException w:name="Body Text Indent" w:semiHidden="1" w:unhideWhenUsed="1"/>
-    <w:lsdException w:name="List Continue" w:semiHidden="1" w:unhideWhenUsed="1"/>
-    <w:lsdException w:name="List Continue 2" w:semiHidden="1" w:unhideWhenUsed="1"/>
-    <w:lsdException w:name="List Continue 3" w:semiHidden="1" w:unhideWhenUsed="1"/>
-    <w:lsdException w:name="List Continue 4" w:semiHidden="1" w:unhideWhenUsed="1"/>
-    <w:lsdException w:name="List Continue 5" w:semiHidden="1" w:unhideWhenUsed="1"/>
-    <w:lsdException w:name="Message Header" w:semiHidden="1" w:unhideWhenUsed="1"/>
-    <w:lsdException w:name="Subtitle" w:uiPriority="11" w:qFormat="1"/>
-    <w:lsdException w:name="Salutation" w:semiHidden="1" w:unhideWhenUsed="1"/>
-    <w:lsdException w:name="Date" w:semiHidden="1" w:unhideWhenUsed="1"/>
-    <w:lsdException w:name="Body Text First Indent" w:semiHidden="1" w:unhideWhenUsed="1"/>
-    <w:lsdException w:name="Body Text First Indent 2" w:semiHidden="1" w:unhideWhenUsed="1"/>
-    <w:lsdException w:name="Note Heading" w:semiHidden="1" w:unhideWhenUsed="1"/>
-    <w:lsdException w:name="Body Text 2" w:semiHidden="1" w:unhideWhenUsed="1"/>
-    <w:lsdException w:name="Body Text 3" w:semiHidden="1" w:unhideWhenUsed="1"/>
-    <w:lsdException w:name="Body Text Indent 2" w:semiHidden="1" w:unhideWhenUsed="1"/>
-    <w:lsdException w:name="Body Text Indent 3" w:semiHidden="1" w:unhideWhenUsed="1"/>
-    <w:lsdException w:name="Block Text" w:semiHidden="1" w:unhideWhenUsed="1"/>
-    <w:lsdException w:name="Hyperlink" w:semiHidden="1" w:unhideWhenUsed="1"/>
-    <w:lsdException w:name="FollowedHyperlink" w:semiHidden="1" w:unhideWhenUsed="1"/>
-    <w:lsdException w:name="Strong" w:uiPriority="22" w:qFormat="1"/>
-    <w:lsdException w:name="Emphasis" w:uiPriority="20" w:qFormat="1"/>
-    <w:lsdException w:name="Document Map" w:semiHidden="1" w:unhideWhenUsed="1"/>
-    <w:lsdException w:name="Plain Text" w:semiHidden="1" w:unhideWhenUsed="1"/>
-    <w:lsdException w:name="E-mail Signature" w:semiHidden="1" w:unhideWhenUsed="1"/>
-    <w:lsdException w:name="HTML Top of Form" w:semiHidden="1" w:unhideWhenUsed="1"/>
-    <w:lsdException w:name="HTML Bottom of Form" w:semiHidden="1" w:unhideWhenUsed="1"/>
-    <w:lsdException w:name="Normal (Web)" w:semiHidden="1" w:unhideWhenUsed="1"/>
-    <w:lsdException w:name="HTML Acronym" w:semiHidden="1" w:unhideWhenUsed="1"/>
-    <w:lsdException w:name="HTML Address" w:semiHidden="1" w:unhideWhenUsed="1"/>
-    <w:lsdException w:name="HTML Cite" w:semiHidden="1" w:unhideWhenUsed="1"/>
-    <w:lsdException w:name="HTML Code" w:semiHidden="1" w:unhideWhenUsed="1"/>
-    <w:lsdException w:name="HTML Definition" w:semiHidden="1" w:unhideWhenUsed="1"/>
-    <w:lsdException w:name="HTML Keyboard" w:semiHidden="1" w:unhideWhenUsed="1"/>
-    <w:lsdException w:name="HTML Preformatted" w:semiHidden="1" w:unhideWhenUsed="1"/>
-    <w:lsdException w:name="HTML Sample" w:semiHidden="1" w:unhideWhenUsed="1"/>
-    <w:lsdException w:name="HTML Typewriter" w:semiHidden="1" w:unhideWhenUsed="1"/>
-    <w:lsdException w:name="HTML Variable" w:semiHidden="1" w:unhideWhenUsed="1"/>
-    <w:lsdException w:name="Normal Table" w:semiHidden="1" w:unhideWhenUsed="1"/>
-    <w:lsdException w:name="annotation subject" w:semiHidden="1" w:unhideWhenUsed="1"/>
-    <w:lsdException w:name="No List" w:semiHidden="1" w:unhideWhenUsed="1"/>
-    <w:lsdException w:name="Outline List 1" w:semiHidden="1" w:unhideWhenUsed="1"/>
-    <w:lsdException w:name="Outline List 2" w:semiHidden="1" w:unhideWhenUsed="1"/>
-    <w:lsdException w:name="Outline List 3" w:semiHidden="1" w:unhideWhenUsed="1"/>
-    <w:lsdException w:name="Table Simple 1" w:semiHidden="1" w:unhideWhenUsed="1"/>
-    <w:lsdException w:name="Table Simple 2" w:semiHidden="1" w:unhideWhenUsed="1"/>
-    <w:lsdException w:name="Table Simple 3" w:semiHidden="1" w:unhideWhenUsed="1"/>
-    <w:lsdException w:name="Table Classic 1" w:semiHidden="1" w:unhideWhenUsed="1"/>
-    <w:lsdException w:name="Table Classic 2" w:semiHidden="1" w:unhideWhenUsed="1"/>
-    <w:lsdException w:name="Table Classic 3" w:semiHidden="1" w:unhideWhenUsed="1"/>
-    <w:lsdException w:name="Table Classic 4" w:semiHidden="1" w:unhideWhenUsed="1"/>
-    <w:lsdException w:name="Table Colorful 1" w:semiHidden="1" w:unhideWhenUsed="1"/>
-    <w:lsdException w:name="Table Colorful 2" w:semiHidden="1" w:unhideWhenUsed="1"/>
-    <w:lsdException w:name="Table Colorful 3" w:semiHidden="1" w:unhideWhenUsed="1"/>
-    <w:lsdException w:name="Table Columns 1" w:semiHidden="1" w:unhideWhenUsed="1"/>
-    <w:lsdException w:name="Table Columns 2" w:semiHidden="1" w:unhideWhenUsed="1"/>
-    <w:lsdException w:name="Table Columns 3" w:semiHidden="1" w:unhideWhenUsed="1"/>
-    <w:lsdException w:name="Table Columns 4" w:semiHidden="1" w:unhideWhenUsed="1"/>
-    <w:lsdException w:name="Table Columns 5" w:semiHidden="1" w:unhideWhenUsed="1"/>
-    <w:lsdException w:name="Table Grid 1" w:semiHidden="1" w:unhideWhenUsed="1"/>
-    <w:lsdException w:name="Table Grid 2" w:semiHidden="1" w:unhideWhenUsed="1"/>
-    <w:lsdException w:name="Table Grid 3" w:semiHidden="1" w:unhideWhenUsed="1"/>
-    <w:lsdException w:name="Table Grid 4" w:semiHidden="1" w:unhideWhenUsed="1"/>
-    <w:lsdException w:name="Table Grid 5" w:semiHidden="1" w:unhideWhenUsed="1"/>
-    <w:lsdException w:name="Table Grid 6" w:semiHidden="1" w:unhideWhenUsed="1"/>
-    <w:lsdException w:name="Table Grid 7" w:semiHidden="1" w:unhideWhenUsed="1"/>
-    <w:lsdException w:name="Table Grid 8" w:semiHidden="1" w:unhideWhenUsed="1"/>
-    <w:lsdException w:name="Table List 1" w:semiHidden="1" w:unhideWhenUsed="1"/>
-    <w:lsdException w:name="Table List 2" w:semiHidden="1" w:unhideWhenUsed="1"/>
-    <w:lsdException w:name="Table List 3" w:semiHidden="1" w:unhideWhenUsed="1"/>
-    <w:lsdException w:name="Table List 4" w:semiHidden="1" w:unhideWhenUsed="1"/>
-    <w:lsdException w:name="Table List 5" w:semiHidden="1" w:unhideWhenUsed="1"/>
-    <w:lsdException w:name="Table List 6" w:semiHidden="1" w:unhideWhenUsed="1"/>
-    <w:lsdException w:name="Table List 7" w:semiHidden="1" w:unhideWhenUsed="1"/>
-    <w:lsdException w:name="Table List 8" w:semiHidden="1" w:unhideWhenUsed="1"/>
-    <w:lsdException w:name="Table 3D effects 1" w:semiHidden="1" w:unhideWhenUsed="1"/>
-    <w:lsdException w:name="Table 3D effects 2" w:semiHidden="1" w:unhideWhenUsed="1"/>
-    <w:lsdException w:name="Table 3D effects 3" w:semiHidden="1" w:unhideWhenUsed="1"/>
-    <w:lsdException w:name="Table Contemporary" w:semiHidden="1" w:unhideWhenUsed="1"/>
-    <w:lsdException w:name="Table Elegant" w:semiHidden="1" w:unhideWhenUsed="1"/>
-    <w:lsdException w:name="Table Professional" w:semiHidden="1" w:unhideWhenUsed="1"/>
-    <w:lsdException w:name="Table Subtle 1" w:semiHidden="1" w:unhideWhenUsed="1"/>
-    <w:lsdException w:name="Table Subtle 2" w:semiHidden="1" w:unhideWhenUsed="1"/>
-    <w:lsdException w:name="Table Web 1" w:semiHidden="1" w:unhideWhenUsed="1"/>
-    <w:lsdException w:name="Table Web 2" w:semiHidden="1" w:unhideWhenUsed="1"/>
-    <w:lsdException w:name="Table Web 3" w:semiHidden="1" w:unhideWhenUsed="1"/>
-    <w:lsdException w:name="Balloon Text" w:semiHidden="1" w:unhideWhenUsed="1"/>
-    <w:lsdException w:name="Table Grid" w:uiPriority="39"/>
-    <w:lsdException w:name="Table Theme" w:semiHidden="1" w:unhideWhenUsed="1"/>
-    <w:lsdException w:name="Placeholder Text" w:semiHidden="1"/>
-    <w:lsdException w:name="No Spacing" w:uiPriority="1" w:qFormat="1"/>
-    <w:lsdException w:name="Light Shading" w:uiPriority="60"/>
-    <w:lsdException w:name="Light List" w:uiPriority="61"/>
-    <w:lsdException w:name="Light Grid" w:uiPriority="62"/>
-    <w:lsdException w:name="Medium Shading 1" w:uiPriority="63"/>
-    <w:lsdException w:name="Medium Shading 2" w:uiPriority="64"/>
-    <w:lsdException w:name="Medium List 1" w:uiPriority="65"/>
-    <w:lsdException w:name="Medium List 2" w:uiPriority="66"/>
-    <w:lsdException w:name="Medium Grid 1" w:uiPriority="67"/>
-    <w:lsdException w:name="Medium Grid 2" w:uiPriority="68"/>
-    <w:lsdException w:name="Medium Grid 3" w:uiPriority="69"/>
-    <w:lsdException w:name="Dark List" w:uiPriority="70"/>
-    <w:lsdException w:name="Colorful Shading" w:uiPriority="71"/>
-    <w:lsdException w:name="Colorful List" w:uiPriority="72"/>
-    <w:lsdException w:name="Colorful Grid" w:uiPriority="73"/>
-    <w:lsdException w:name="Light Shading Accent 1" w:uiPriority="60"/>
-    <w:lsdException w:name="Light List Accent 1" w:uiPriority="61"/>
-    <w:lsdException w:name="Light Grid Accent 1" w:uiPriority="62"/>
-    <w:lsdException w:name="Medium Shading 1 Accent 1" w:uiPriority="63"/>
-    <w:lsdException w:name="Medium Shading 2 Accent 1" w:uiPriority="64"/>
-    <w:lsdException w:name="Medium List 1 Accent 1" w:uiPriority="65"/>
-    <w:lsdException w:name="Revision" w:semiHidden="1"/>
-    <w:lsdException w:name="List Paragraph" w:uiPriority="34" w:qFormat="1"/>
-    <w:lsdException w:name="Quote" w:uiPriority="29" w:qFormat="1"/>
-    <w:lsdException w:name="Intense Quote" w:uiPriority="30" w:qFormat="1"/>
-    <w:lsdException w:name="Medium List 2 Accent 1" w:uiPriority="66"/>
-    <w:lsdException w:name="Medium Grid 1 Accent 1" w:uiPriority="67"/>
-    <w:lsdException w:name="Medium Grid 2 Accent 1" w:uiPriority="68"/>
-    <w:lsdException w:name="Medium Grid 3 Accent 1" w:uiPriority="69"/>
-    <w:lsdException w:name="Dark List Accent 1" w:uiPriority="70"/>
-    <w:lsdException w:name="Colorful Shading Accent 1" w:uiPriority="71"/>
-    <w:lsdException w:name="Colorful List Accent 1" w:uiPriority="72"/>
-    <w:lsdException w:name="Colorful Grid Accent 1" w:uiPriority="73"/>
-    <w:lsdException w:name="Light Shading Accent 2" w:uiPriority="60"/>
-    <w:lsdException w:name="Light List Accent 2" w:uiPriority="61"/>
-    <w:lsdException w:name="Light Grid Accent 2" w:uiPriority="62"/>
-    <w:lsdException w:name="Medium Shading 1 Accent 2" w:uiPriority="63"/>
-    <w:lsdException w:name="Medium Shading 2 Accent 2" w:uiPriority="64"/>
-    <w:lsdException w:name="Medium List 1 Accent 2" w:uiPriority="65"/>
-    <w:lsdException w:name="Medium List 2 Accent 2" w:uiPriority="66"/>
-    <w:lsdException w:name="Medium Grid 1 Accent 2" w:uiPriority="67"/>
-    <w:lsdException w:name="Medium Grid 2 Accent 2" w:uiPriority="68"/>
-    <w:lsdException w:name="Medium Grid 3 Accent 2" w:uiPriority="69"/>
-    <w:lsdException w:name="Dark List Accent 2" w:uiPriority="70"/>
-    <w:lsdException w:name="Colorful Shading Accent 2" w:uiPriority="71"/>
-    <w:lsdException w:name="Colorful List Accent 2" w:uiPriority="72"/>
-    <w:lsdException w:name="Colorful Grid Accent 2" w:uiPriority="73"/>
-    <w:lsdException w:name="Light Shading Accent 3" w:uiPriority="60"/>
-    <w:lsdException w:name="Light List Accent 3" w:uiPriority="61"/>
-    <w:lsdException w:name="Light Grid Accent 3" w:uiPriority="62"/>
-    <w:lsdException w:name="Medium Shading 1 Accent 3" w:uiPriority="63"/>
-    <w:lsdException w:name="Medium Shading 2 Accent 3" w:uiPriority="64"/>
-    <w:lsdException w:name="Medium List 1 Accent 3" w:uiPriority="65"/>
-    <w:lsdException w:name="Medium List 2 Accent 3" w:uiPriority="66"/>
-    <w:lsdException w:name="Medium Grid 1 Accent 3" w:uiPriority="67"/>
-    <w:lsdException w:name="Medium Grid 2 Accent 3" w:uiPriority="68"/>
-    <w:lsdException w:name="Medium Grid 3 Accent 3" w:uiPriority="69"/>
-    <w:lsdException w:name="Dark List Accent 3" w:uiPriority="70"/>
-    <w:lsdException w:name="Colorful Shading Accent 3" w:uiPriority="71"/>
-    <w:lsdException w:name="Colorful List Accent 3" w:uiPriority="72"/>
-    <w:lsdException w:name="Colorful Grid Accent 3" w:uiPriority="73"/>
-    <w:lsdException w:name="Light Shading Accent 4" w:uiPriority="60"/>
-    <w:lsdException w:name="Light List Accent 4" w:uiPriority="61"/>
-    <w:lsdException w:name="Light Grid Accent 4" w:uiPriority="62"/>
-    <w:lsdException w:name="Medium Shading 1 Accent 4" w:uiPriority="63"/>
-    <w:lsdException w:name="Medium Shading 2 Accent 4" w:uiPriority="64"/>
-    <w:lsdException w:name="Medium List 1 Accent 4" w:uiPriority="65"/>
-    <w:lsdException w:name="Medium List 2 Accent 4" w:uiPriority="66"/>
-    <w:lsdException w:name="Medium Grid 1 Accent 4" w:uiPriority="67"/>
-    <w:lsdException w:name="Medium Grid 2 Accent 4" w:uiPriority="68"/>
-    <w:lsdException w:name="Medium Grid 3 Accent 4" w:uiPriority="69"/>
-    <w:lsdException w:name="Dark List Accent 4" w:uiPriority="70"/>
-    <w:lsdException w:name="Colorful Shading Accent 4" w:uiPriority="71"/>
-    <w:lsdException w:name="Colorful List Accent 4" w:uiPriority="72"/>
-    <w:lsdException w:name="Colorful Grid Accent 4" w:uiPriority="73"/>
-    <w:lsdException w:name="Light Shading Accent 5" w:uiPriority="60"/>
-    <w:lsdException w:name="Light List Accent 5" w:uiPriority="61"/>
-    <w:lsdException w:name="Light Grid Accent 5" w:uiPriority="62"/>
-    <w:lsdException w:name="Medium Shading 1 Accent 5" w:uiPriority="63"/>
-    <w:lsdException w:name="Medium Shading 2 Accent 5" w:uiPriority="64"/>
-    <w:lsdException w:name="Medium List 1 Accent 5" w:uiPriority="65"/>
-    <w:lsdException w:name="Medium List 2 Accent 5" w:uiPriority="66"/>
-    <w:lsdException w:name="Medium Grid 1 Accent 5" w:uiPriority="67"/>
-    <w:lsdException w:name="Medium Grid 2 Accent 5" w:uiPriority="68"/>
-    <w:lsdException w:name="Medium Grid 3 Accent 5" w:uiPriority="69"/>
-    <w:lsdException w:name="Dark List Accent 5" w:uiPriority="70"/>
-    <w:lsdException w:name="Colorful Shading Accent 5" w:uiPriority="71"/>
-    <w:lsdException w:name="Colorful List Accent 5" w:uiPriority="72"/>
-    <w:lsdException w:name="Colorful Grid Accent 5" w:uiPriority="73"/>
-    <w:lsdException w:name="Light Shading Accent 6" w:uiPriority="60"/>
-    <w:lsdException w:name="Light List Accent 6" w:uiPriority="61"/>
-    <w:lsdException w:name="Light Grid Accent 6" w:uiPriority="62"/>
-    <w:lsdException w:name="Medium Shading 1 Accent 6" w:uiPriority="63"/>
-    <w:lsdException w:name="Medium Shading 2 Accent 6" w:uiPriority="64"/>
-    <w:lsdException w:name="Medium List 1 Accent 6" w:uiPriority="65"/>
-    <w:lsdException w:name="Medium List 2 Accent 6" w:uiPriority="66"/>
-    <w:lsdException w:name="Medium Grid 1 Accent 6" w:uiPriority="67"/>
-    <w:lsdException w:name="Medium Grid 2 Accent 6" w:uiPriority="68"/>
-    <w:lsdException w:name="Medium Grid 3 Accent 6" w:uiPriority="69"/>
-    <w:lsdException w:name="Dark List Accent 6" w:uiPriority="70"/>
-    <w:lsdException w:name="Colorful Shading Accent 6" w:uiPriority="71"/>
-    <w:lsdException w:name="Colorful List Accent 6" w:uiPriority="72"/>
-    <w:lsdException w:name="Colorful Grid Accent 6" w:uiPriority="73"/>
-    <w:lsdException w:name="Subtle Emphasis" w:uiPriority="19" w:qFormat="1"/>
-    <w:lsdException w:name="Intense Emphasis" w:uiPriority="21" w:qFormat="1"/>
-    <w:lsdException w:name="Subtle Reference" w:uiPriority="31" w:qFormat="1"/>
-    <w:lsdException w:name="Intense Reference" w:uiPriority="32" w:qFormat="1"/>
-    <w:lsdException w:name="Book Title" w:uiPriority="33" w:qFormat="1"/>
-    <w:lsdException w:name="Bibliography" w:semiHidden="1" w:uiPriority="37" w:unhideWhenUsed="1"/>
-    <w:lsdException w:name="TOC Heading" w:semiHidden="1" w:uiPriority="39" w:unhideWhenUsed="1" w:qFormat="1"/>
-    <w:lsdException w:name="Plain Table 1" w:uiPriority="41"/>
-    <w:lsdException w:name="Plain Table 2" w:uiPriority="42"/>
-    <w:lsdException w:name="Plain Table 3" w:uiPriority="43"/>
-    <w:lsdException w:name="Plain Table 4" w:uiPriority="44"/>
-    <w:lsdException w:name="Plain Table 5" w:uiPriority="45"/>
-    <w:lsdException w:name="Grid Table Light" w:uiPriority="40"/>
-    <w:lsdException w:name="Grid Table 1 Light" w:uiPriority="46"/>
-    <w:lsdException w:name="Grid Table 2" w:uiPriority="47"/>
-    <w:lsdException w:name="Grid Table 3" w:uiPriority="48"/>
-    <w:lsdException w:name="Grid Table 4" w:uiPriority="49"/>
-    <w:lsdException w:name="Grid Table 5 Dark" w:uiPriority="50"/>
-    <w:lsdException w:name="Grid Table 6 Colorful" w:uiPriority="51"/>
-    <w:lsdException w:name="Grid Table 7 Colorful" w:uiPriority="52"/>
-    <w:lsdException w:name="Grid Table 1 Light Accent 1" w:uiPriority="46"/>
-    <w:lsdException w:name="Grid Table 2 Accent 1" w:uiPriority="47"/>
-    <w:lsdException w:name="Grid Table 3 Accent 1" w:uiPriority="48"/>
-    <w:lsdException w:name="Grid Table 4 Accent 1" w:uiPriority="49"/>
-    <w:lsdException w:name="Grid Table 5 Dark Accent 1" w:uiPriority="50"/>
-    <w:lsdException w:name="Grid Table 6 Colorful Accent 1" w:uiPriority="51"/>
-    <w:lsdException w:name="Grid Table 7 Colorful Accent 1" w:uiPriority="52"/>
-    <w:lsdException w:name="Grid Table 1 Light Accent 2" w:uiPriority="46"/>
-    <w:lsdException w:name="Grid Table 2 Accent 2" w:uiPriority="47"/>
-    <w:lsdException w:name="Grid Table 3 Accent 2" w:uiPriority="48"/>
-    <w:lsdException w:name="Grid Table 4 Accent 2" w:uiPriority="49"/>
-    <w:lsdException w:name="Grid Table 5 Dark Accent 2" w:uiPriority="50"/>
-    <w:lsdException w:name="Grid Table 6 Colorful Accent 2" w:uiPriority="51"/>
-    <w:lsdException w:name="Grid Table 7 Colorful Accent 2" w:uiPriority="52"/>
-    <w:lsdException w:name="Grid Table 1 Light Accent 3" w:uiPriority="46"/>
-    <w:lsdException w:name="Grid Table 2 Accent 3" w:uiPriority="47"/>
-    <w:lsdException w:name="Grid Table 3 Accent 3" w:uiPriority="48"/>
-    <w:lsdException w:name="Grid Table 4 Accent 3" w:uiPriority="49"/>
-    <w:lsdException w:name="Grid Table 5 Dark Accent 3" w:uiPriority="50"/>
-    <w:lsdException w:name="Grid Table 6 Colorful Accent 3" w:uiPriority="51"/>
-    <w:lsdException w:name="Grid Table 7 Colorful Accent 3" w:uiPriority="52"/>
-    <w:lsdException w:name="Grid Table 1 Light Accent 4" w:uiPriority="46"/>
-    <w:lsdException w:name="Grid Table 2 Accent 4" w:uiPriority="47"/>
-    <w:lsdException w:name="Grid Table 3 Accent 4" w:uiPriority="48"/>
-    <w:lsdException w:name="Grid Table 4 Accent 4" w:uiPriority="49"/>
-    <w:lsdException w:name="Grid Table 5 Dark Accent 4" w:uiPriority="50"/>
-    <w:lsdException w:name="Grid Table 6 Colorful Accent 4" w:uiPriority="51"/>
-    <w:lsdException w:name="Grid Table 7 Colorful Accent 4" w:uiPriority="52"/>
-    <w:lsdException w:name="Grid Table 1 Light Accent 5" w:uiPriority="46"/>
-    <w:lsdException w:name="Grid Table 2 Accent 5" w:uiPriority="47"/>
-    <w:lsdException w:name="Grid Table 3 Accent 5" w:uiPriority="48"/>
-    <w:lsdException w:name="Grid Table 4 Accent 5" w:uiPriority="49"/>
-    <w:lsdException w:name="Grid Table 5 Dark Accent 5" w:uiPriority="50"/>
-    <w:lsdException w:name="Grid Table 6 Colorful Accent 5" w:uiPriority="51"/>
-    <w:lsdException w:name="Grid Table 7 Colorful Accent 5" w:uiPriority="52"/>
-    <w:lsdException w:name="Grid Table 1 Light Accent 6" w:uiPriority="46"/>
-    <w:lsdException w:name="Grid Table 2 Accent 6" w:uiPriority="47"/>
-    <w:lsdException w:name="Grid Table 3 Accent 6" w:uiPriority="48"/>
-    <w:lsdException w:name="Grid Table 4 Accent 6" w:uiPriority="49"/>
-    <w:lsdException w:name="Grid Table 5 Dark Accent 6" w:uiPriority="50"/>
-    <w:lsdException w:name="Grid Table 6 Colorful Accent 6" w:uiPriority="51"/>
-    <w:lsdException w:name="Grid Table 7 Colorful Accent 6" w:uiPriority="52"/>
-    <w:lsdException w:name="List Table 1 Light" w:uiPriority="46"/>
-    <w:lsdException w:name="List Table 2" w:uiPriority="47"/>
-    <w:lsdException w:name="List Table 3" w:uiPriority="48"/>
-    <w:lsdException w:name="List Table 4" w:uiPriority="49"/>
-    <w:lsdException w:name="List Table 5 Dark" w:uiPriority="50"/>
-    <w:lsdException w:name="List Table 6 Colorful" w:uiPriority="51"/>
-    <w:lsdException w:name="List Table 7 Colorful" w:uiPriority="52"/>
-    <w:lsdException w:name="List Table 1 Light Accent 1" w:uiPriority="46"/>
-    <w:lsdException w:name="List Table 2 Accent 1" w:uiPriority="47"/>
-    <w:lsdException w:name="List Table 3 Accent 1" w:uiPriority="48"/>
-    <w:lsdException w:name="List Table 4 Accent 1" w:uiPriority="49"/>
-    <w:lsdException w:name="List Table 5 Dark Accent 1" w:uiPriority="50"/>
-    <w:lsdException w:name="List Table 6 Colorful Accent 1" w:uiPriority="51"/>
-    <w:lsdException w:name="List Table 7 Colorful Accent 1" w:uiPriority="52"/>
-    <w:lsdException w:name="List Table 1 Light Accent 2" w:uiPriority="46"/>
-    <w:lsdException w:name="List Table 2 Accent 2" w:uiPriority="47"/>
-    <w:lsdException w:name="List Table 3 Accent 2" w:uiPriority="48"/>
-    <w:lsdException w:name="List Table 4 Accent 2" w:uiPriority="49"/>
-    <w:lsdException w:name="List Table 5 Dark Accent 2" w:uiPriority="50"/>
-    <w:lsdException w:name="List Table 6 Colorful Accent 2" w:uiPriority="51"/>
-    <w:lsdException w:name="List Table 7 Colorful Accent 2" w:uiPriority="52"/>
-    <w:lsdException w:name="List Table 1 Light Accent 3" w:uiPriority="46"/>
-    <w:lsdException w:name="List Table 2 Accent 3" w:uiPriority="47"/>
-    <w:lsdException w:name="List Table 3 Accent 3" w:uiPriority="48"/>
-    <w:lsdException w:name="List Table 4 Accent 3" w:uiPriority="49"/>
-    <w:lsdException w:name="List Table 5 Dark Accent 3" w:uiPriority="50"/>
-    <w:lsdException w:name="List Table 6 Colorful Accent 3" w:uiPriority="51"/>
-    <w:lsdException w:name="List Table 7 Colorful Accent 3" w:uiPriority="52"/>
-    <w:lsdException w:name="List Table 1 Light Accent 4" w:uiPriority="46"/>
-    <w:lsdException w:name="List Table 2 Accent 4" w:uiPriority="47"/>
-    <w:lsdException w:name="List Table 3 Accent 4" w:uiPriority="48"/>
-    <w:lsdException w:name="List Table 4 Accent 4" w:uiPriority="49"/>
-    <w:lsdException w:name="List Table 5 Dark Accent 4" w:uiPriority="50"/>
-    <w:lsdException w:name="List Table 6 Colorful Accent 4" w:uiPriority="51"/>
-    <w:lsdException w:name="List Table 7 Colorful Accent 4" w:uiPriority="52"/>
-    <w:lsdException w:name="List Table 1 Light Accent 5" w:uiPriority="46"/>
-    <w:lsdException w:name="List Table 2 Accent 5" w:uiPriority="47"/>
-    <w:lsdException w:name="List Table 3 Accent 5" w:uiPriority="48"/>
-    <w:lsdException w:name="List Table 4 Accent 5" w:uiPriority="49"/>
-    <w:lsdException w:name="List Table 5 Dark Accent 5" w:uiPriority="50"/>
-    <w:lsdException w:name="List Table 6 Colorful Accent 5" w:uiPriority="51"/>
-    <w:lsdException w:name="List Table 7 Colorful Accent 5" w:uiPriority="52"/>
-    <w:lsdException w:name="List Table 1 Light Accent 6" w:uiPriority="46"/>
-    <w:lsdException w:name="List Table 2 Accent 6" w:uiPriority="47"/>
-    <w:lsdException w:name="List Table 3 Accent 6" w:uiPriority="48"/>
-    <w:lsdException w:name="List Table 4 Accent 6" w:uiPriority="49"/>
-    <w:lsdException w:name="List Table 5 Dark Accent 6" w:uiPriority="50"/>
-    <w:lsdException w:name="List Table 6 Colorful Accent 6" w:uiPriority="51"/>
-    <w:lsdException w:name="List Table 7 Colorful Accent 6" w:uiPriority="52"/>
-    <w:lsdException w:name="Mention" w:semiHidden="1" w:unhideWhenUsed="1"/>
-    <w:lsdException w:name="Smart Hyperlink" w:semiHidden="1" w:unhideWhenUsed="1"/>
-    <w:lsdException w:name="Hashtag" w:semiHidden="1" w:unhideWhenUsed="1"/>
-    <w:lsdException w:name="Unresolved Mention" w:semiHidden="1" w:unhideWhenUsed="1"/>
-    <w:lsdException w:name="Smart Link" w:semiHidden="1" w:unhideWhenUsed="1"/>
+  <w:latentStyles w:defLockedState="0" w:defUIPriority="99" w:defSemiHidden="1" w:defUnhideWhenUsed="1" w:defQFormat="0" w:count="267">
+    <w:lsdException w:name="Normal" w:semiHidden="0" w:uiPriority="0" w:unhideWhenUsed="0" w:qFormat="1"/>
+    <w:lsdException w:name="heading 1" w:semiHidden="0" w:uiPriority="9" w:unhideWhenUsed="0" w:qFormat="1"/>
+    <w:lsdException w:name="heading 2" w:uiPriority="9" w:qFormat="1"/>
+    <w:lsdException w:name="heading 3" w:uiPriority="9" w:qFormat="1"/>
+    <w:lsdException w:name="heading 4" w:uiPriority="9" w:qFormat="1"/>
+    <w:lsdException w:name="heading 5" w:uiPriority="9" w:qFormat="1"/>
+    <w:lsdException w:name="heading 6" w:uiPriority="9" w:qFormat="1"/>
+    <w:lsdException w:name="heading 7" w:uiPriority="9" w:qFormat="1"/>
+    <w:lsdException w:name="heading 8" w:uiPriority="9" w:qFormat="1"/>
+    <w:lsdException w:name="heading 9" w:uiPriority="9" w:qFormat="1"/>
+    <w:lsdException w:name="toc 1" w:uiPriority="39"/>
+    <w:lsdException w:name="toc 2" w:uiPriority="39"/>
+    <w:lsdException w:name="toc 3" w:uiPriority="39"/>
+    <w:lsdException w:name="toc 4" w:uiPriority="39"/>
+    <w:lsdException w:name="toc 5" w:uiPriority="39"/>
+    <w:lsdException w:name="toc 6" w:uiPriority="39"/>
+    <w:lsdException w:name="toc 7" w:uiPriority="39"/>
+    <w:lsdException w:name="toc 8" w:uiPriority="39"/>
+    <w:lsdException w:name="toc 9" w:uiPriority="39"/>
+    <w:lsdException w:name="caption" w:uiPriority="35" w:qFormat="1"/>
+    <w:lsdException w:name="Title" w:semiHidden="0" w:uiPriority="10" w:unhideWhenUsed="0" w:qFormat="1"/>
+    <w:lsdException w:name="Default Paragraph Font" w:uiPriority="1"/>
+    <w:lsdException w:name="Subtitle" w:semiHidden="0" w:uiPriority="11" w:unhideWhenUsed="0" w:qFormat="1"/>
+    <w:lsdException w:name="Strong" w:semiHidden="0" w:uiPriority="22" w:unhideWhenUsed="0" w:qFormat="1"/>
+    <w:lsdException w:name="Emphasis" w:semiHidden="0" w:uiPriority="20" w:unhideWhenUsed="0" w:qFormat="1"/>
+    <w:lsdException w:name="Table Grid" w:semiHidden="0" w:uiPriority="39" w:unhideWhenUsed="0"/>
+    <w:lsdException w:name="Placeholder Text" w:unhideWhenUsed="0"/>
+    <w:lsdException w:name="No Spacing" w:semiHidden="0" w:uiPriority="1" w:unhideWhenUsed="0" w:qFormat="1"/>
+    <w:lsdException w:name="Light Shading" w:semiHidden="0" w:uiPriority="60" w:unhideWhenUsed="0"/>
+    <w:lsdException w:name="Light List" w:semiHidden="0" w:uiPriority="61" w:unhideWhenUsed="0"/>
+    <w:lsdException w:name="Light Grid" w:semiHidden="0" w:uiPriority="62" w:unhideWhenUsed="0"/>
+    <w:lsdException w:name="Medium Shading 1" w:semiHidden="0" w:uiPriority="63" w:unhideWhenUsed="0"/>
+    <w:lsdException w:name="Medium Shading 2" w:semiHidden="0" w:uiPriority="64" w:unhideWhenUsed="0"/>
+    <w:lsdException w:name="Medium List 1" w:semiHidden="0" w:uiPriority="65" w:unhideWhenUsed="0"/>
+    <w:lsdException w:name="Medium List 2" w:semiHidden="0" w:uiPriority="66" w:unhideWhenUsed="0"/>
+    <w:lsdException w:name="Medium Grid 1" w:semiHidden="0" w:uiPriority="67" w:unhideWhenUsed="0"/>
+    <w:lsdException w:name="Medium Grid 2" w:semiHidden="0" w:uiPriority="68" w:unhideWhenUsed="0"/>
+    <w:lsdException w:name="Medium Grid 3" w:semiHidden="0" w:uiPriority="69" w:unhideWhenUsed="0"/>
+    <w:lsdException w:name="Dark List" w:semiHidden="0" w:uiPriority="70" w:unhideWhenUsed="0"/>
+    <w:lsdException w:name="Colorful Shading" w:semiHidden="0" w:uiPriority="71" w:unhideWhenUsed="0"/>
+    <w:lsdException w:name="Colorful List" w:semiHidden="0" w:uiPriority="72" w:unhideWhenUsed="0"/>
+    <w:lsdException w:name="Colorful Grid" w:semiHidden="0" w:uiPriority="73" w:unhideWhenUsed="0"/>
+    <w:lsdException w:name="Light Shading Accent 1" w:semiHidden="0" w:uiPriority="60" w:unhideWhenUsed="0"/>
+    <w:lsdException w:name="Light List Accent 1" w:semiHidden="0" w:uiPriority="61" w:unhideWhenUsed="0"/>
+    <w:lsdException w:name="Light Grid Accent 1" w:semiHidden="0" w:uiPriority="62" w:unhideWhenUsed="0"/>
+    <w:lsdException w:name="Medium Shading 1 Accent 1" w:semiHidden="0" w:uiPriority="63" w:unhideWhenUsed="0"/>
+    <w:lsdException w:name="Medium Shading 2 Accent 1" w:semiHidden="0" w:uiPriority="64" w:unhideWhenUsed="0"/>
+    <w:lsdException w:name="Medium List 1 Accent 1" w:semiHidden="0" w:uiPriority="65" w:unhideWhenUsed="0"/>
+    <w:lsdException w:name="Revision" w:unhideWhenUsed="0"/>
+    <w:lsdException w:name="List Paragraph" w:semiHidden="0" w:uiPriority="34" w:unhideWhenUsed="0" w:qFormat="1"/>
+    <w:lsdException w:name="Quote" w:semiHidden="0" w:uiPriority="29" w:unhideWhenUsed="0" w:qFormat="1"/>
+    <w:lsdException w:name="Intense Quote" w:semiHidden="0" w:uiPriority="30" w:unhideWhenUsed="0" w:qFormat="1"/>
+    <w:lsdException w:name="Medium List 2 Accent 1" w:semiHidden="0" w:uiPriority="66" w:unhideWhenUsed="0"/>
+    <w:lsdException w:name="Medium Grid 1 Accent 1" w:semiHidden="0" w:uiPriority="67" w:unhideWhenUsed="0"/>
+    <w:lsdException w:name="Medium Grid 2 Accent 1" w:semiHidden="0" w:uiPriority="68" w:unhideWhenUsed="0"/>
+    <w:lsdException w:name="Medium Grid 3 Accent 1" w:semiHidden="0" w:uiPriority="69" w:unhideWhenUsed="0"/>
+    <w:lsdException w:name="Dark List Accent 1" w:semiHidden="0" w:uiPriority="70" w:unhideWhenUsed="0"/>
+    <w:lsdException w:name="Colorful Shading Accent 1" w:semiHidden="0" w:uiPriority="71" w:unhideWhenUsed="0"/>
+    <w:lsdException w:name="Colorful List Accent 1" w:semiHidden="0" w:uiPriority="72" w:unhideWhenUsed="0"/>
+    <w:lsdException w:name="Colorful Grid Accent 1" w:semiHidden="0" w:uiPriority="73" w:unhideWhenUsed="0"/>
+    <w:lsdException w:name="Light Shading Accent 2" w:semiHidden="0" w:uiPriority="60" w:unhideWhenUsed="0"/>
+    <w:lsdException w:name="Light List Accent 2" w:semiHidden="0" w:uiPriority="61" w:unhideWhenUsed="0"/>
+    <w:lsdException w:name="Light Grid Accent 2" w:semiHidden="0" w:uiPriority="62" w:unhideWhenUsed="0"/>
+    <w:lsdException w:name="Medium Shading 1 Accent 2" w:semiHidden="0" w:uiPriority="63" w:unhideWhenUsed="0"/>
+    <w:lsdException w:name="Medium Shading 2 Accent 2" w:semiHidden="0" w:uiPriority="64" w:unhideWhenUsed="0"/>
+    <w:lsdException w:name="Medium List 1 Accent 2" w:semiHidden="0" w:uiPriority="65" w:unhideWhenUsed="0"/>
+    <w:lsdException w:name="Medium List 2 Accent 2" w:semiHidden="0" w:uiPriority="66" w:unhideWhenUsed="0"/>
+    <w:lsdException w:name="Medium Grid 1 Accent 2" w:semiHidden="0" w:uiPriority="67" w:unhideWhenUsed="0"/>
+    <w:lsdException w:name="Medium Grid 2 Accent 2" w:semiHidden="0" w:uiPriority="68" w:unhideWhenUsed="0"/>
+    <w:lsdException w:name="Medium Grid 3 Accent 2" w:semiHidden="0" w:uiPriority="69" w:unhideWhenUsed="0"/>
+    <w:lsdException w:name="Dark List Accent 2" w:semiHidden="0" w:uiPriority="70" w:unhideWhenUsed="0"/>
+    <w:lsdException w:name="Colorful Shading Accent 2" w:semiHidden="0" w:uiPriority="71" w:unhideWhenUsed="0"/>
+    <w:lsdException w:name="Colorful List Accent 2" w:semiHidden="0" w:uiPriority="72" w:unhideWhenUsed="0"/>
+    <w:lsdException w:name="Colorful Grid Accent 2" w:semiHidden="0" w:uiPriority="73" w:unhideWhenUsed="0"/>
+    <w:lsdException w:name="Light Shading Accent 3" w:semiHidden="0" w:uiPriority="60" w:unhideWhenUsed="0"/>
+    <w:lsdException w:name="Light List Accent 3" w:semiHidden="0" w:uiPriority="61" w:unhideWhenUsed="0"/>
+    <w:lsdException w:name="Light Grid Accent 3" w:semiHidden="0" w:uiPriority="62" w:unhideWhenUsed="0"/>
+    <w:lsdException w:name="Medium Shading 1 Accent 3" w:semiHidden="0" w:uiPriority="63" w:unhideWhenUsed="0"/>
+    <w:lsdException w:name="Medium Shading 2 Accent 3" w:semiHidden="0" w:uiPriority="64" w:unhideWhenUsed="0"/>
+    <w:lsdException w:name="Medium List 1 Accent 3" w:semiHidden="0" w:uiPriority="65" w:unhideWhenUsed="0"/>
+    <w:lsdException w:name="Medium List 2 Accent 3" w:semiHidden="0" w:uiPriority="66" w:unhideWhenUsed="0"/>
+    <w:lsdException w:name="Medium Grid 1 Accent 3" w:semiHidden="0" w:uiPriority="67" w:unhideWhenUsed="0"/>
+    <w:lsdException w:name="Medium Grid 2 Accent 3" w:semiHidden="0" w:uiPriority="68" w:unhideWhenUsed="0"/>
+    <w:lsdException w:name="Medium Grid 3 Accent 3" w:semiHidden="0" w:uiPriority="69" w:unhideWhenUsed="0"/>
+    <w:lsdException w:name="Dark List Accent 3" w:semiHidden="0" w:uiPriority="70" w:unhideWhenUsed="0"/>
+    <w:lsdException w:name="Colorful Shading Accent 3" w:semiHidden="0" w:uiPriority="71" w:unhideWhenUsed="0"/>
+    <w:lsdException w:name="Colorful List Accent 3" w:semiHidden="0" w:uiPriority="72" w:unhideWhenUsed="0"/>
+    <w:lsdException w:name="Colorful Grid Accent 3" w:semiHidden="0" w:uiPriority="73" w:unhideWhenUsed="0"/>
+    <w:lsdException w:name="Light Shading Accent 4" w:semiHidden="0" w:uiPriority="60" w:unhideWhenUsed="0"/>
+    <w:lsdException w:name="Light List Accent 4" w:semiHidden="0" w:uiPriority="61" w:unhideWhenUsed="0"/>
+    <w:lsdException w:name="Light Grid Accent 4" w:semiHidden="0" w:uiPriority="62" w:unhideWhenUsed="0"/>
+    <w:lsdException w:name="Medium Shading 1 Accent 4" w:semiHidden="0" w:uiPriority="63" w:unhideWhenUsed="0"/>
+    <w:lsdException w:name="Medium Shading 2 Accent 4" w:semiHidden="0" w:uiPriority="64" w:unhideWhenUsed="0"/>
+    <w:lsdException w:name="Medium List 1 Accent 4" w:semiHidden="0" w:uiPriority="65" w:unhideWhenUsed="0"/>
+    <w:lsdException w:name="Medium List 2 Accent 4" w:semiHidden="0" w:uiPriority="66" w:unhideWhenUsed="0"/>
+    <w:lsdException w:name="Medium Grid 1 Accent 4" w:semiHidden="0" w:uiPriority="67" w:unhideWhenUsed="0"/>
+    <w:lsdException w:name="Medium Grid 2 Accent 4" w:semiHidden="0" w:uiPriority="68" w:unhideWhenUsed="0"/>
+    <w:lsdException w:name="Medium Grid 3 Accent 4" w:semiHidden="0" w:uiPriority="69" w:unhideWhenUsed="0"/>
+    <w:lsdException w:name="Dark List Accent 4" w:semiHidden="0" w:uiPriority="70" w:unhideWhenUsed="0"/>
+    <w:lsdException w:name="Colorful Shading Accent 4" w:semiHidden="0" w:uiPriority="71" w:unhideWhenUsed="0"/>
+    <w:lsdException w:name="Colorful List Accent 4" w:semiHidden="0" w:uiPriority="72" w:unhideWhenUsed="0"/>
+    <w:lsdException w:name="Colorful Grid Accent 4" w:semiHidden="0" w:uiPriority="73" w:unhideWhenUsed="0"/>
+    <w:lsdException w:name="Light Shading Accent 5" w:semiHidden="0" w:uiPriority="60" w:unhideWhenUsed="0"/>
+    <w:lsdException w:name="Light List Accent 5" w:semiHidden="0" w:uiPriority="61" w:unhideWhenUsed="0"/>
+    <w:lsdException w:name="Light Grid Accent 5" w:semiHidden="0" w:uiPriority="62" w:unhideWhenUsed="0"/>
+    <w:lsdException w:name="Medium Shading 1 Accent 5" w:semiHidden="0" w:uiPriority="63" w:unhideWhenUsed="0"/>
+    <w:lsdException w:name="Medium Shading 2 Accent 5" w:semiHidden="0" w:uiPriority="64" w:unhideWhenUsed="0"/>
+    <w:lsdException w:name="Medium List 1 Accent 5" w:semiHidden="0" w:uiPriority="65" w:unhideWhenUsed="0"/>
+    <w:lsdException w:name="Medium List 2 Accent 5" w:semiHidden="0" w:uiPriority="66" w:unhideWhenUsed="0"/>
+    <w:lsdException w:name="Medium Grid 1 Accent 5" w:semiHidden="0" w:uiPriority="67" w:unhideWhenUsed="0"/>
+    <w:lsdException w:name="Medium Grid 2 Accent 5" w:semiHidden="0" w:uiPriority="68" w:unhideWhenUsed="0"/>
+    <w:lsdException w:name="Medium Grid 3 Accent 5" w:semiHidden="0" w:uiPriority="69" w:unhideWhenUsed="0"/>
+    <w:lsdException w:name="Dark List Accent 5" w:semiHidden="0" w:uiPriority="70" w:unhideWhenUsed="0"/>
+    <w:lsdException w:name="Colorful Shading Accent 5" w:semiHidden="0" w:uiPriority="71" w:unhideWhenUsed="0"/>
+    <w:lsdException w:name="Colorful List Accent 5" w:semiHidden="0" w:uiPriority="72" w:unhideWhenUsed="0"/>
+    <w:lsdException w:name="Colorful Grid Accent 5" w:semiHidden="0" w:uiPriority="73" w:unhideWhenUsed="0"/>
+    <w:lsdException w:name="Light Shading Accent 6" w:semiHidden="0" w:uiPriority="60" w:unhideWhenUsed="0"/>
+    <w:lsdException w:name="Light List Accent 6" w:semiHidden="0" w:uiPriority="61" w:unhideWhenUsed="0"/>
+    <w:lsdException w:name="Light Grid Accent 6" w:semiHidden="0" w:uiPriority="62" w:unhideWhenUsed="0"/>
+    <w:lsdException w:name="Medium Shading 1 Accent 6" w:semiHidden="0" w:uiPriority="63" w:unhideWhenUsed="0"/>
+    <w:lsdException w:name="Medium Shading 2 Accent 6" w:semiHidden="0" w:uiPriority="64" w:unhideWhenUsed="0"/>
+    <w:lsdException w:name="Medium List 1 Accent 6" w:semiHidden="0" w:uiPriority="65" w:unhideWhenUsed="0"/>
+    <w:lsdException w:name="Medium List 2 Accent 6" w:semiHidden="0" w:uiPriority="66" w:unhideWhenUsed="0"/>
+    <w:lsdException w:name="Medium Grid 1 Accent 6" w:semiHidden="0" w:uiPriority="67" w:unhideWhenUsed="0"/>
+    <w:lsdException w:name="Medium Grid 2 Accent 6" w:semiHidden="0" w:uiPriority="68" w:unhideWhenUsed="0"/>
+    <w:lsdException w:name="Medium Grid 3 Accent 6" w:semiHidden="0" w:uiPriority="69" w:unhideWhenUsed="0"/>
+    <w:lsdException w:name="Dark List Accent 6" w:semiHidden="0" w:uiPriority="70" w:unhideWhenUsed="0"/>
+    <w:lsdException w:name="Colorful Shading Accent 6" w:semiHidden="0" w:uiPriority="71" w:unhideWhenUsed="0"/>
+    <w:lsdException w:name="Colorful List Accent 6" w:semiHidden="0" w:uiPriority="72" w:unhideWhenUsed="0"/>
+    <w:lsdException w:name="Colorful Grid Accent 6" w:semiHidden="0" w:uiPriority="73" w:unhideWhenUsed="0"/>
+    <w:lsdException w:name="Subtle Emphasis" w:semiHidden="0" w:uiPriority="19" w:unhideWhenUsed="0" w:qFormat="1"/>
+    <w:lsdException w:name="Intense Emphasis" w:semiHidden="0" w:uiPriority="21" w:unhideWhenUsed="0" w:qFormat="1"/>
+    <w:lsdException w:name="Subtle Reference" w:semiHidden="0" w:uiPriority="31" w:unhideWhenUsed="0" w:qFormat="1"/>
+    <w:lsdException w:name="Intense Reference" w:semiHidden="0" w:uiPriority="32" w:unhideWhenUsed="0" w:qFormat="1"/>
+    <w:lsdException w:name="Book Title" w:semiHidden="0" w:uiPriority="33" w:unhideWhenUsed="0" w:qFormat="1"/>
+    <w:lsdException w:name="Bibliography" w:uiPriority="37"/>
+    <w:lsdException w:name="TOC Heading" w:uiPriority="39" w:qFormat="1"/>
   </w:latentStyles>
   <w:style w:type="paragraph" w:default="1" w:styleId="Normal">
     <w:name w:val="Normal"/>
@@ -2240,11 +2350,11 @@
       <w:spacing w:after="0" w:line="240" w:lineRule="auto"/>
     </w:pPr>
   </w:style>
-  <w:style w:type="paragraph" w:styleId="Titre1">
+  <w:style w:type="paragraph" w:styleId="Heading1">
     <w:name w:val="heading 1"/>
     <w:basedOn w:val="Normal"/>
     <w:next w:val="Normal"/>
-    <w:link w:val="Titre1Car"/>
+    <w:link w:val="Heading1Char"/>
     <w:uiPriority w:val="9"/>
     <w:qFormat/>
     <w:rsid w:val="00424E17"/>
@@ -2261,11 +2371,11 @@
       <w:szCs w:val="32"/>
     </w:rPr>
   </w:style>
-  <w:style w:type="paragraph" w:styleId="Titre2">
+  <w:style w:type="paragraph" w:styleId="Heading2">
     <w:name w:val="heading 2"/>
     <w:basedOn w:val="Normal"/>
     <w:next w:val="Normal"/>
-    <w:link w:val="Titre2Car"/>
+    <w:link w:val="Heading2Char"/>
     <w:uiPriority w:val="9"/>
     <w:unhideWhenUsed/>
     <w:qFormat/>
@@ -2283,11 +2393,11 @@
       <w:szCs w:val="26"/>
     </w:rPr>
   </w:style>
-  <w:style w:type="paragraph" w:styleId="Titre3">
+  <w:style w:type="paragraph" w:styleId="Heading3">
     <w:name w:val="heading 3"/>
     <w:basedOn w:val="Normal"/>
     <w:next w:val="Normal"/>
-    <w:link w:val="Titre3Car"/>
+    <w:link w:val="Heading3Char"/>
     <w:uiPriority w:val="9"/>
     <w:unhideWhenUsed/>
     <w:qFormat/>
@@ -2305,17 +2415,18 @@
       <w:szCs w:val="24"/>
     </w:rPr>
   </w:style>
-  <w:style w:type="character" w:default="1" w:styleId="Policepardfaut">
+  <w:style w:type="character" w:default="1" w:styleId="DefaultParagraphFont">
     <w:name w:val="Default Paragraph Font"/>
     <w:uiPriority w:val="1"/>
     <w:semiHidden/>
     <w:unhideWhenUsed/>
   </w:style>
-  <w:style w:type="table" w:default="1" w:styleId="TableauNormal">
+  <w:style w:type="table" w:default="1" w:styleId="TableNormal">
     <w:name w:val="Normal Table"/>
     <w:uiPriority w:val="99"/>
     <w:semiHidden/>
     <w:unhideWhenUsed/>
+    <w:qFormat/>
     <w:tblPr>
       <w:tblInd w:w="0" w:type="dxa"/>
       <w:tblCellMar>
@@ -2326,7 +2437,7 @@
       </w:tblCellMar>
     </w:tblPr>
   </w:style>
-  <w:style w:type="numbering" w:default="1" w:styleId="Aucuneliste">
+  <w:style w:type="numbering" w:default="1" w:styleId="NoList">
     <w:name w:val="No List"/>
     <w:uiPriority w:val="99"/>
     <w:semiHidden/>
@@ -2344,7 +2455,7 @@
   </w:style>
   <w:style w:type="character" w:customStyle="1" w:styleId="CodeCar">
     <w:name w:val="Code Car"/>
-    <w:basedOn w:val="Policepardfaut"/>
+    <w:basedOn w:val="DefaultParagraphFont"/>
     <w:link w:val="Code"/>
     <w:rsid w:val="001519EE"/>
     <w:rPr>
@@ -2365,7 +2476,7 @@
   </w:style>
   <w:style w:type="character" w:customStyle="1" w:styleId="BoldCar">
     <w:name w:val="Bold Car"/>
-    <w:basedOn w:val="Policepardfaut"/>
+    <w:basedOn w:val="DefaultParagraphFont"/>
     <w:link w:val="Bold"/>
     <w:rsid w:val="008D174B"/>
     <w:rPr>
@@ -2373,10 +2484,10 @@
       <w:bCs/>
     </w:rPr>
   </w:style>
-  <w:style w:type="character" w:customStyle="1" w:styleId="Titre2Car">
-    <w:name w:val="Titre 2 Car"/>
-    <w:basedOn w:val="Policepardfaut"/>
-    <w:link w:val="Titre2"/>
+  <w:style w:type="character" w:customStyle="1" w:styleId="Heading2Char">
+    <w:name w:val="Heading 2 Char"/>
+    <w:basedOn w:val="DefaultParagraphFont"/>
+    <w:link w:val="Heading2"/>
     <w:uiPriority w:val="9"/>
     <w:rsid w:val="00B75DDA"/>
     <w:rPr>
@@ -2386,10 +2497,10 @@
       <w:szCs w:val="26"/>
     </w:rPr>
   </w:style>
-  <w:style w:type="character" w:customStyle="1" w:styleId="Titre3Car">
-    <w:name w:val="Titre 3 Car"/>
-    <w:basedOn w:val="Policepardfaut"/>
-    <w:link w:val="Titre3"/>
+  <w:style w:type="character" w:customStyle="1" w:styleId="Heading3Char">
+    <w:name w:val="Heading 3 Char"/>
+    <w:basedOn w:val="DefaultParagraphFont"/>
+    <w:link w:val="Heading3"/>
     <w:uiPriority w:val="9"/>
     <w:rsid w:val="00CF6200"/>
     <w:rPr>
@@ -2399,10 +2510,10 @@
       <w:szCs w:val="24"/>
     </w:rPr>
   </w:style>
-  <w:style w:type="character" w:customStyle="1" w:styleId="Titre1Car">
-    <w:name w:val="Titre 1 Car"/>
-    <w:basedOn w:val="Policepardfaut"/>
-    <w:link w:val="Titre1"/>
+  <w:style w:type="character" w:customStyle="1" w:styleId="Heading1Char">
+    <w:name w:val="Heading 1 Char"/>
+    <w:basedOn w:val="DefaultParagraphFont"/>
+    <w:link w:val="Heading1"/>
     <w:uiPriority w:val="9"/>
     <w:rsid w:val="00424E17"/>
     <w:rPr>
@@ -2412,7 +2523,7 @@
       <w:szCs w:val="32"/>
     </w:rPr>
   </w:style>
-  <w:style w:type="paragraph" w:styleId="Paragraphedeliste">
+  <w:style w:type="paragraph" w:styleId="ListParagraph">
     <w:name w:val="List Paragraph"/>
     <w:basedOn w:val="Normal"/>
     <w:uiPriority w:val="34"/>
@@ -2422,6 +2533,33 @@
       <w:ind w:left="720"/>
       <w:contextualSpacing/>
     </w:pPr>
+  </w:style>
+  <w:style w:type="paragraph" w:styleId="BalloonText">
+    <w:name w:val="Balloon Text"/>
+    <w:basedOn w:val="Normal"/>
+    <w:link w:val="BalloonTextChar"/>
+    <w:uiPriority w:val="99"/>
+    <w:semiHidden/>
+    <w:unhideWhenUsed/>
+    <w:rsid w:val="00CD499E"/>
+    <w:rPr>
+      <w:rFonts w:ascii="Tahoma" w:hAnsi="Tahoma" w:cs="Tahoma"/>
+      <w:sz w:val="16"/>
+      <w:szCs w:val="16"/>
+    </w:rPr>
+  </w:style>
+  <w:style w:type="character" w:customStyle="1" w:styleId="BalloonTextChar">
+    <w:name w:val="Balloon Text Char"/>
+    <w:basedOn w:val="DefaultParagraphFont"/>
+    <w:link w:val="BalloonText"/>
+    <w:uiPriority w:val="99"/>
+    <w:semiHidden/>
+    <w:rsid w:val="00CD499E"/>
+    <w:rPr>
+      <w:rFonts w:ascii="Tahoma" w:hAnsi="Tahoma" w:cs="Tahoma"/>
+      <w:sz w:val="16"/>
+      <w:szCs w:val="16"/>
+    </w:rPr>
   </w:style>
 </w:styles>
 </file>
@@ -2469,7 +2607,7 @@
     </a:clrScheme>
     <a:fontScheme name="Office">
       <a:majorFont>
-        <a:latin typeface="Calibri Light" panose="020F0302020204030204"/>
+        <a:latin typeface="Calibri Light"/>
         <a:ea typeface=""/>
         <a:cs typeface=""/>
         <a:font script="Jpan" typeface="游ゴシック Light"/>
@@ -2521,7 +2659,7 @@
         <a:font script="Tfng" typeface="Ebrima"/>
       </a:majorFont>
       <a:minorFont>
-        <a:latin typeface="Calibri" panose="020F0502020204030204"/>
+        <a:latin typeface="Calibri"/>
         <a:ea typeface=""/>
         <a:cs typeface=""/>
         <a:font script="Jpan" typeface="游明朝"/>
@@ -2715,7 +2853,7 @@
   <a:extraClrSchemeLst/>
   <a:extLst>
     <a:ext uri="{05A4C25C-085E-4340-85A3-A5531E510DB2}">
-      <thm15:themeFamily xmlns:thm15="http://schemas.microsoft.com/office/thememl/2012/main" name="Office Theme" id="{62F939B6-93AF-4DB8-9C6B-D6C7DFDC589F}" vid="{4A3C46E8-61CC-4603-A589-7422A47A8E4A}"/>
+      <thm15:themeFamily xmlns:thm15="http://schemas.microsoft.com/office/thememl/2012/main" xmlns="" name="Office Theme" id="{62F939B6-93AF-4DB8-9C6B-D6C7DFDC589F}" vid="{4A3C46E8-61CC-4603-A589-7422A47A8E4A}"/>
     </a:ext>
   </a:extLst>
 </a:theme>

</xml_diff>